<commit_message>
added use cases and traceablility matrix
</commit_message>
<xml_diff>
--- a/eng2bsl/ProjectReport.docx
+++ b/eng2bsl/ProjectReport.docx
@@ -11,7 +11,21 @@
           <w:sz w:val="60"/>
           <w:szCs w:val="60"/>
         </w:rPr>
-        <w:t>English to American Sign Language Translator Website</w:t>
+        <w:t xml:space="preserve">English to </w:t>
+      </w:r>
+      <w:r>
+        <w:rPr>
+          <w:sz w:val="60"/>
+          <w:szCs w:val="60"/>
+        </w:rPr>
+        <w:t>British</w:t>
+      </w:r>
+      <w:r>
+        <w:rPr>
+          <w:sz w:val="60"/>
+          <w:szCs w:val="60"/>
+        </w:rPr>
+        <w:t xml:space="preserve"> Sign Language Translator Website</w:t>
       </w:r>
     </w:p>
     <w:p>
@@ -48,8 +62,6 @@
       <w:pPr>
         <w:jc w:val="center"/>
       </w:pPr>
-      <w:bookmarkStart w:id="0" w:name="_GoBack"/>
-      <w:bookmarkEnd w:id="0"/>
     </w:p>
     <w:p>
       <w:pPr>
@@ -162,28 +174,49 @@
           <w:sz w:val="24"/>
           <w:szCs w:val="24"/>
         </w:rPr>
-        <w:t xml:space="preserve"> Even with our contemporary technological advances, it is still quite difficult for someone who does not know sign language to communicate with a deaf individual who does. A simple Google search query result illustrates the issue perfectly. If one attempts</w:t>
+        <w:t xml:space="preserve"> Even with our contemporary technological advances, it is still quite difficult for someone who does not know sign language to communicate with a deaf individual who does. A simple Google search query result illustrates the issue perfectly. If one attempts to search for </w:t>
       </w:r>
       <w:r>
         <w:rPr>
           <w:sz w:val="24"/>
           <w:szCs w:val="24"/>
         </w:rPr>
-        <w:t xml:space="preserve"> to search for American sign language translators online the closest matching result to the query will be an English-to-ASL dictionary, because most sign language translating services aren’t really translators, rather are dictionaries. Effectively speaking</w:t>
+        <w:t>British</w:t>
       </w:r>
       <w:r>
         <w:rPr>
           <w:sz w:val="24"/>
           <w:szCs w:val="24"/>
         </w:rPr>
-        <w:t xml:space="preserve">, individuals trying to translate a statement or thought into ASL would have to search each word in the sentence individually and remember past gestures, when in reality it is possible to display numerous different words at once. Additionally, to make the </w:t>
+        <w:t xml:space="preserve"> sign language translators online the closest matching result to t</w:t>
       </w:r>
       <w:r>
         <w:rPr>
           <w:sz w:val="24"/>
           <w:szCs w:val="24"/>
         </w:rPr>
-        <w:t xml:space="preserve">problem even worse, many sites limit their searches per day for free users and require membership to receive the full user experience. </w:t>
+        <w:t>he query will be an English-to-B</w:t>
+      </w:r>
+      <w:r>
+        <w:rPr>
+          <w:sz w:val="24"/>
+          <w:szCs w:val="24"/>
+        </w:rPr>
+        <w:t>SL dictionary, because most sign language translating services aren’t really translators, rather are dictionaries. Effectively speaking, individuals trying to transla</w:t>
+      </w:r>
+      <w:r>
+        <w:rPr>
+          <w:sz w:val="24"/>
+          <w:szCs w:val="24"/>
+        </w:rPr>
+        <w:t>te a statement or thought into B</w:t>
+      </w:r>
+      <w:r>
+        <w:rPr>
+          <w:sz w:val="24"/>
+          <w:szCs w:val="24"/>
+        </w:rPr>
+        <w:t xml:space="preserve">SL would have to search each word in the sentence individually and remember past gestures, when in reality it is possible to display numerous different words at once. Additionally, to make the problem even worse, many sites limit their searches per day for free users and require membership to receive the full user experience. </w:t>
       </w:r>
     </w:p>
     <w:p/>
@@ -210,21 +243,49 @@
           <w:sz w:val="24"/>
           <w:szCs w:val="24"/>
         </w:rPr>
-        <w:t xml:space="preserve"> This project aims to provide a user the ability to submit English text and receive corresponding ASL videos perta</w:t>
+        <w:t xml:space="preserve"> This project aims to provide a user the ability to submit English </w:t>
       </w:r>
       <w:r>
         <w:rPr>
           <w:sz w:val="24"/>
           <w:szCs w:val="24"/>
         </w:rPr>
-        <w:t>ining to what he/she submitted. For words where no ASL video exists, corresponding hand gestures spelling out the word will be given. Accomplishing this will greatly ease the process of communicating or learning ASL much simpler for those who do not alread</w:t>
+        <w:t>text and receive corresponding B</w:t>
       </w:r>
       <w:r>
         <w:rPr>
           <w:sz w:val="24"/>
           <w:szCs w:val="24"/>
         </w:rPr>
-        <w:t>y know it -- and best of all free of charge for all users.</w:t>
+        <w:t>SL videos pertaining to what he/she</w:t>
+      </w:r>
+      <w:r>
+        <w:rPr>
+          <w:sz w:val="24"/>
+          <w:szCs w:val="24"/>
+        </w:rPr>
+        <w:t xml:space="preserve"> submitted. For words where no B</w:t>
+      </w:r>
+      <w:r>
+        <w:rPr>
+          <w:sz w:val="24"/>
+          <w:szCs w:val="24"/>
+        </w:rPr>
+        <w:t>SL video exists, corresponding hand gestures spelling out the word will be given. Accomplishing this will greatly ease the proces</w:t>
+      </w:r>
+      <w:r>
+        <w:rPr>
+          <w:sz w:val="24"/>
+          <w:szCs w:val="24"/>
+        </w:rPr>
+        <w:t>s of communicating or learning B</w:t>
+      </w:r>
+      <w:r>
+        <w:rPr>
+          <w:sz w:val="24"/>
+          <w:szCs w:val="24"/>
+        </w:rPr>
+        <w:t>SL much simpler for those who do not already know it -- and best of all free of charge for all users.</w:t>
       </w:r>
     </w:p>
     <w:p/>
@@ -452,7 +513,13 @@
               <w:spacing w:line="240" w:lineRule="auto"/>
             </w:pPr>
             <w:r>
-              <w:t xml:space="preserve">Site must translate the word to the appropriate corresponding version in ASL </w:t>
+              <w:t>Site must translate the word to the approp</w:t>
+            </w:r>
+            <w:r>
+              <w:t>riate corresponding version in B</w:t>
+            </w:r>
+            <w:r>
+              <w:t xml:space="preserve">SL </w:t>
             </w:r>
           </w:p>
         </w:tc>
@@ -523,7 +590,19 @@
               <w:spacing w:line="240" w:lineRule="auto"/>
             </w:pPr>
             <w:r>
-              <w:t>If ASL video for word doesn’t exist, the spelling of the word will be given in  ASL</w:t>
+              <w:t xml:space="preserve">If </w:t>
+            </w:r>
+            <w:r>
+              <w:t>B</w:t>
+            </w:r>
+            <w:r>
+              <w:t>SL video for word doesn’t exist, the spellin</w:t>
+            </w:r>
+            <w:r>
+              <w:t>g of the word will be given in B</w:t>
+            </w:r>
+            <w:r>
+              <w:t>SL</w:t>
             </w:r>
           </w:p>
         </w:tc>
@@ -594,7 +673,10 @@
               <w:spacing w:line="240" w:lineRule="auto"/>
             </w:pPr>
             <w:r>
-              <w:t>Translation will  be correct syntactically and semantically</w:t>
+              <w:t xml:space="preserve">Translation will  be correct </w:t>
+            </w:r>
+            <w:r>
+              <w:t>semantically</w:t>
             </w:r>
           </w:p>
         </w:tc>
@@ -614,12 +696,16 @@
             <w:pPr>
               <w:widowControl w:val="0"/>
               <w:spacing w:line="240" w:lineRule="auto"/>
-            </w:pPr>
-            <w:r>
               <w:rPr>
                 <w:sz w:val="24"/>
                 <w:szCs w:val="24"/>
               </w:rPr>
+            </w:pPr>
+            <w:r>
+              <w:rPr>
+                <w:sz w:val="24"/>
+                <w:szCs w:val="24"/>
+              </w:rPr>
               <w:t>REQ4</w:t>
             </w:r>
           </w:p>
@@ -638,14 +724,19 @@
             <w:pPr>
               <w:widowControl w:val="0"/>
               <w:spacing w:line="240" w:lineRule="auto"/>
-            </w:pPr>
-            <w:r>
               <w:rPr>
                 <w:b/>
                 <w:sz w:val="28"/>
                 <w:szCs w:val="28"/>
               </w:rPr>
-              <w:t>2</w:t>
+            </w:pPr>
+            <w:r>
+              <w:rPr>
+                <w:b/>
+                <w:sz w:val="28"/>
+                <w:szCs w:val="28"/>
+              </w:rPr>
+              <w:t>3</w:t>
             </w:r>
           </w:p>
         </w:tc>
@@ -665,7 +756,7 @@
               <w:spacing w:line="240" w:lineRule="auto"/>
             </w:pPr>
             <w:r>
-              <w:t>Translation will be pragmatically correct</w:t>
+              <w:t xml:space="preserve">Translation will be correct syntactically </w:t>
             </w:r>
           </w:p>
         </w:tc>
@@ -691,7 +782,14 @@
                 <w:sz w:val="24"/>
                 <w:szCs w:val="24"/>
               </w:rPr>
-              <w:t>REQ5</w:t>
+              <w:t>RE</w:t>
+            </w:r>
+            <w:r>
+              <w:rPr>
+                <w:sz w:val="24"/>
+                <w:szCs w:val="24"/>
+              </w:rPr>
+              <w:t>Q5</w:t>
             </w:r>
           </w:p>
         </w:tc>
@@ -736,225 +834,13 @@
               <w:spacing w:line="240" w:lineRule="auto"/>
             </w:pPr>
             <w:r>
-              <w:t>Site will be able to balance heavy user load</w:t>
-            </w:r>
-          </w:p>
-        </w:tc>
-      </w:tr>
-      <w:tr>
-        <w:tc>
-          <w:tcPr>
-            <w:tcW w:w="1455" w:type="dxa"/>
-            <w:tcMar>
-              <w:top w:w="100" w:type="dxa"/>
-              <w:left w:w="100" w:type="dxa"/>
-              <w:bottom w:w="100" w:type="dxa"/>
-              <w:right w:w="100" w:type="dxa"/>
-            </w:tcMar>
-          </w:tcPr>
-          <w:p>
-            <w:pPr>
-              <w:widowControl w:val="0"/>
-              <w:spacing w:line="240" w:lineRule="auto"/>
-            </w:pPr>
-            <w:r>
-              <w:rPr>
-                <w:sz w:val="24"/>
-                <w:szCs w:val="24"/>
-              </w:rPr>
-              <w:t>REQ6</w:t>
-            </w:r>
-          </w:p>
-        </w:tc>
-        <w:tc>
-          <w:tcPr>
-            <w:tcW w:w="1230" w:type="dxa"/>
-            <w:tcMar>
-              <w:top w:w="100" w:type="dxa"/>
-              <w:left w:w="100" w:type="dxa"/>
-              <w:bottom w:w="100" w:type="dxa"/>
-              <w:right w:w="100" w:type="dxa"/>
-            </w:tcMar>
-          </w:tcPr>
-          <w:p>
-            <w:pPr>
-              <w:widowControl w:val="0"/>
-              <w:spacing w:line="240" w:lineRule="auto"/>
-            </w:pPr>
-            <w:r>
-              <w:rPr>
-                <w:b/>
-                <w:sz w:val="28"/>
-                <w:szCs w:val="28"/>
-              </w:rPr>
-              <w:t>3</w:t>
-            </w:r>
-          </w:p>
-        </w:tc>
-        <w:tc>
-          <w:tcPr>
-            <w:tcW w:w="8775" w:type="dxa"/>
-            <w:tcMar>
-              <w:top w:w="100" w:type="dxa"/>
-              <w:left w:w="100" w:type="dxa"/>
-              <w:bottom w:w="100" w:type="dxa"/>
-              <w:right w:w="100" w:type="dxa"/>
-            </w:tcMar>
-          </w:tcPr>
-          <w:p>
-            <w:pPr>
-              <w:widowControl w:val="0"/>
-              <w:spacing w:line="240" w:lineRule="auto"/>
-            </w:pPr>
-            <w:r>
-              <w:t>Should not take more than 20 seconds to display results for average user internet speeds submitting an average query</w:t>
-            </w:r>
-          </w:p>
-        </w:tc>
-      </w:tr>
-      <w:tr>
-        <w:tc>
-          <w:tcPr>
-            <w:tcW w:w="1455" w:type="dxa"/>
-            <w:tcMar>
-              <w:top w:w="100" w:type="dxa"/>
-              <w:left w:w="100" w:type="dxa"/>
-              <w:bottom w:w="100" w:type="dxa"/>
-              <w:right w:w="100" w:type="dxa"/>
-            </w:tcMar>
-          </w:tcPr>
-          <w:p>
-            <w:pPr>
-              <w:widowControl w:val="0"/>
-              <w:spacing w:line="240" w:lineRule="auto"/>
-            </w:pPr>
-            <w:r>
-              <w:rPr>
-                <w:sz w:val="24"/>
-                <w:szCs w:val="24"/>
-              </w:rPr>
-              <w:t>REQ7</w:t>
-            </w:r>
-          </w:p>
-        </w:tc>
-        <w:tc>
-          <w:tcPr>
-            <w:tcW w:w="1230" w:type="dxa"/>
-            <w:tcMar>
-              <w:top w:w="100" w:type="dxa"/>
-              <w:left w:w="100" w:type="dxa"/>
-              <w:bottom w:w="100" w:type="dxa"/>
-              <w:right w:w="100" w:type="dxa"/>
-            </w:tcMar>
-          </w:tcPr>
-          <w:p>
-            <w:pPr>
-              <w:widowControl w:val="0"/>
-              <w:spacing w:line="240" w:lineRule="auto"/>
-            </w:pPr>
-            <w:r>
-              <w:rPr>
-                <w:b/>
-                <w:sz w:val="28"/>
-                <w:szCs w:val="28"/>
-              </w:rPr>
-              <w:t>4</w:t>
-            </w:r>
-          </w:p>
-        </w:tc>
-        <w:tc>
-          <w:tcPr>
-            <w:tcW w:w="8775" w:type="dxa"/>
-            <w:tcMar>
-              <w:top w:w="100" w:type="dxa"/>
-              <w:left w:w="100" w:type="dxa"/>
-              <w:bottom w:w="100" w:type="dxa"/>
-              <w:right w:w="100" w:type="dxa"/>
-            </w:tcMar>
-          </w:tcPr>
-          <w:p>
-            <w:pPr>
-              <w:widowControl w:val="0"/>
-              <w:spacing w:line="240" w:lineRule="auto"/>
-            </w:pPr>
-            <w:r>
-              <w:t>Site will look the same and function on all modern browser</w:t>
-            </w:r>
-          </w:p>
-        </w:tc>
-      </w:tr>
-      <w:tr>
-        <w:tc>
-          <w:tcPr>
-            <w:tcW w:w="1455" w:type="dxa"/>
-            <w:tcMar>
-              <w:top w:w="100" w:type="dxa"/>
-              <w:left w:w="100" w:type="dxa"/>
-              <w:bottom w:w="100" w:type="dxa"/>
-              <w:right w:w="100" w:type="dxa"/>
-            </w:tcMar>
-          </w:tcPr>
-          <w:p>
-            <w:pPr>
-              <w:widowControl w:val="0"/>
-              <w:spacing w:line="240" w:lineRule="auto"/>
-            </w:pPr>
-            <w:r>
-              <w:rPr>
-                <w:sz w:val="24"/>
-                <w:szCs w:val="24"/>
-              </w:rPr>
-              <w:t>REQ8</w:t>
-            </w:r>
-          </w:p>
-        </w:tc>
-        <w:tc>
-          <w:tcPr>
-            <w:tcW w:w="1230" w:type="dxa"/>
-            <w:tcMar>
-              <w:top w:w="100" w:type="dxa"/>
-              <w:left w:w="100" w:type="dxa"/>
-              <w:bottom w:w="100" w:type="dxa"/>
-              <w:right w:w="100" w:type="dxa"/>
-            </w:tcMar>
-          </w:tcPr>
-          <w:p>
-            <w:pPr>
-              <w:widowControl w:val="0"/>
-              <w:spacing w:line="240" w:lineRule="auto"/>
-            </w:pPr>
-            <w:r>
-              <w:rPr>
-                <w:b/>
-                <w:sz w:val="28"/>
-                <w:szCs w:val="28"/>
-              </w:rPr>
-              <w:t>3</w:t>
-            </w:r>
-          </w:p>
-        </w:tc>
-        <w:tc>
-          <w:tcPr>
-            <w:tcW w:w="8775" w:type="dxa"/>
-            <w:tcMar>
-              <w:top w:w="100" w:type="dxa"/>
-              <w:left w:w="100" w:type="dxa"/>
-              <w:bottom w:w="100" w:type="dxa"/>
-              <w:right w:w="100" w:type="dxa"/>
-            </w:tcMar>
-          </w:tcPr>
-          <w:p>
-            <w:pPr>
-              <w:widowControl w:val="0"/>
-              <w:spacing w:line="240" w:lineRule="auto"/>
-            </w:pPr>
-            <w:r>
-              <w:t>Site will have a mobile-responsive version as well</w:t>
+              <w:t>Translation will be pragmatically correct</w:t>
             </w:r>
           </w:p>
         </w:tc>
       </w:tr>
     </w:tbl>
+    <w:p/>
     <w:p/>
     <w:p>
       <w:r>
@@ -975,7 +861,6 @@
         <w:t>:</w:t>
       </w:r>
     </w:p>
-    <w:p/>
     <w:p/>
     <w:tbl>
       <w:tblPr>
@@ -1131,12 +1016,18 @@
               <w:spacing w:line="240" w:lineRule="auto"/>
             </w:pPr>
             <w:r>
-              <w:t>Site will have a nice UI/UX</w:t>
+              <w:t>Site</w:t>
+            </w:r>
+            <w:r>
+              <w:t>’s design will follow material design specifications</w:t>
             </w:r>
           </w:p>
         </w:tc>
       </w:tr>
       <w:tr>
+        <w:trPr>
+          <w:trHeight w:val="393"/>
+        </w:trPr>
         <w:tc>
           <w:tcPr>
             <w:tcW w:w="1215" w:type="dxa"/>
@@ -1207,6 +1098,322 @@
             <w:proofErr w:type="spellEnd"/>
             <w:r>
               <w:t xml:space="preserve"> (free for low traffic)</w:t>
+            </w:r>
+          </w:p>
+        </w:tc>
+      </w:tr>
+      <w:tr>
+        <w:trPr>
+          <w:trHeight w:val="393"/>
+        </w:trPr>
+        <w:tc>
+          <w:tcPr>
+            <w:tcW w:w="1215" w:type="dxa"/>
+            <w:tcMar>
+              <w:top w:w="100" w:type="dxa"/>
+              <w:left w:w="100" w:type="dxa"/>
+              <w:bottom w:w="100" w:type="dxa"/>
+              <w:right w:w="100" w:type="dxa"/>
+            </w:tcMar>
+          </w:tcPr>
+          <w:p>
+            <w:pPr>
+              <w:widowControl w:val="0"/>
+              <w:spacing w:line="240" w:lineRule="auto"/>
+            </w:pPr>
+            <w:r>
+              <w:rPr>
+                <w:sz w:val="24"/>
+                <w:szCs w:val="24"/>
+              </w:rPr>
+              <w:t>nREQ3</w:t>
+            </w:r>
+          </w:p>
+        </w:tc>
+        <w:tc>
+          <w:tcPr>
+            <w:tcW w:w="1005" w:type="dxa"/>
+            <w:tcMar>
+              <w:top w:w="100" w:type="dxa"/>
+              <w:left w:w="100" w:type="dxa"/>
+              <w:bottom w:w="100" w:type="dxa"/>
+              <w:right w:w="100" w:type="dxa"/>
+            </w:tcMar>
+          </w:tcPr>
+          <w:p>
+            <w:pPr>
+              <w:widowControl w:val="0"/>
+              <w:spacing w:line="240" w:lineRule="auto"/>
+              <w:rPr>
+                <w:b/>
+                <w:sz w:val="28"/>
+                <w:szCs w:val="28"/>
+              </w:rPr>
+            </w:pPr>
+            <w:r>
+              <w:rPr>
+                <w:b/>
+                <w:sz w:val="28"/>
+                <w:szCs w:val="28"/>
+              </w:rPr>
+              <w:t>2</w:t>
+            </w:r>
+          </w:p>
+        </w:tc>
+        <w:tc>
+          <w:tcPr>
+            <w:tcW w:w="9225" w:type="dxa"/>
+            <w:tcMar>
+              <w:top w:w="100" w:type="dxa"/>
+              <w:left w:w="100" w:type="dxa"/>
+              <w:bottom w:w="100" w:type="dxa"/>
+              <w:right w:w="100" w:type="dxa"/>
+            </w:tcMar>
+          </w:tcPr>
+          <w:p>
+            <w:pPr>
+              <w:widowControl w:val="0"/>
+              <w:spacing w:line="240" w:lineRule="auto"/>
+            </w:pPr>
+            <w:r>
+              <w:t>Site will be able to balance heavy user load</w:t>
+            </w:r>
+          </w:p>
+        </w:tc>
+      </w:tr>
+      <w:tr>
+        <w:trPr>
+          <w:trHeight w:val="393"/>
+        </w:trPr>
+        <w:tc>
+          <w:tcPr>
+            <w:tcW w:w="1215" w:type="dxa"/>
+            <w:tcMar>
+              <w:top w:w="100" w:type="dxa"/>
+              <w:left w:w="100" w:type="dxa"/>
+              <w:bottom w:w="100" w:type="dxa"/>
+              <w:right w:w="100" w:type="dxa"/>
+            </w:tcMar>
+          </w:tcPr>
+          <w:p>
+            <w:pPr>
+              <w:widowControl w:val="0"/>
+              <w:spacing w:line="240" w:lineRule="auto"/>
+            </w:pPr>
+            <w:r>
+              <w:rPr>
+                <w:sz w:val="24"/>
+                <w:szCs w:val="24"/>
+              </w:rPr>
+              <w:t>nREQ4</w:t>
+            </w:r>
+          </w:p>
+        </w:tc>
+        <w:tc>
+          <w:tcPr>
+            <w:tcW w:w="1005" w:type="dxa"/>
+            <w:tcMar>
+              <w:top w:w="100" w:type="dxa"/>
+              <w:left w:w="100" w:type="dxa"/>
+              <w:bottom w:w="100" w:type="dxa"/>
+              <w:right w:w="100" w:type="dxa"/>
+            </w:tcMar>
+          </w:tcPr>
+          <w:p>
+            <w:pPr>
+              <w:widowControl w:val="0"/>
+              <w:spacing w:line="240" w:lineRule="auto"/>
+              <w:rPr>
+                <w:b/>
+                <w:sz w:val="28"/>
+                <w:szCs w:val="28"/>
+              </w:rPr>
+            </w:pPr>
+            <w:r>
+              <w:rPr>
+                <w:b/>
+                <w:sz w:val="28"/>
+                <w:szCs w:val="28"/>
+              </w:rPr>
+              <w:t>3</w:t>
+            </w:r>
+          </w:p>
+        </w:tc>
+        <w:tc>
+          <w:tcPr>
+            <w:tcW w:w="9225" w:type="dxa"/>
+            <w:tcMar>
+              <w:top w:w="100" w:type="dxa"/>
+              <w:left w:w="100" w:type="dxa"/>
+              <w:bottom w:w="100" w:type="dxa"/>
+              <w:right w:w="100" w:type="dxa"/>
+            </w:tcMar>
+          </w:tcPr>
+          <w:p>
+            <w:pPr>
+              <w:widowControl w:val="0"/>
+              <w:spacing w:line="240" w:lineRule="auto"/>
+            </w:pPr>
+            <w:r>
+              <w:t>Should not take more than 20 seconds to display results for average user internet speeds submitting an average query</w:t>
+            </w:r>
+          </w:p>
+        </w:tc>
+      </w:tr>
+      <w:tr>
+        <w:trPr>
+          <w:trHeight w:val="393"/>
+        </w:trPr>
+        <w:tc>
+          <w:tcPr>
+            <w:tcW w:w="1215" w:type="dxa"/>
+            <w:tcMar>
+              <w:top w:w="100" w:type="dxa"/>
+              <w:left w:w="100" w:type="dxa"/>
+              <w:bottom w:w="100" w:type="dxa"/>
+              <w:right w:w="100" w:type="dxa"/>
+            </w:tcMar>
+          </w:tcPr>
+          <w:p>
+            <w:pPr>
+              <w:widowControl w:val="0"/>
+              <w:spacing w:line="240" w:lineRule="auto"/>
+            </w:pPr>
+            <w:r>
+              <w:rPr>
+                <w:sz w:val="24"/>
+                <w:szCs w:val="24"/>
+              </w:rPr>
+              <w:t>nREQ5</w:t>
+            </w:r>
+          </w:p>
+        </w:tc>
+        <w:tc>
+          <w:tcPr>
+            <w:tcW w:w="1005" w:type="dxa"/>
+            <w:tcMar>
+              <w:top w:w="100" w:type="dxa"/>
+              <w:left w:w="100" w:type="dxa"/>
+              <w:bottom w:w="100" w:type="dxa"/>
+              <w:right w:w="100" w:type="dxa"/>
+            </w:tcMar>
+          </w:tcPr>
+          <w:p>
+            <w:pPr>
+              <w:widowControl w:val="0"/>
+              <w:spacing w:line="240" w:lineRule="auto"/>
+              <w:rPr>
+                <w:b/>
+                <w:sz w:val="28"/>
+                <w:szCs w:val="28"/>
+              </w:rPr>
+            </w:pPr>
+            <w:r>
+              <w:rPr>
+                <w:b/>
+                <w:sz w:val="28"/>
+                <w:szCs w:val="28"/>
+              </w:rPr>
+              <w:t>4</w:t>
+            </w:r>
+          </w:p>
+        </w:tc>
+        <w:tc>
+          <w:tcPr>
+            <w:tcW w:w="9225" w:type="dxa"/>
+            <w:tcMar>
+              <w:top w:w="100" w:type="dxa"/>
+              <w:left w:w="100" w:type="dxa"/>
+              <w:bottom w:w="100" w:type="dxa"/>
+              <w:right w:w="100" w:type="dxa"/>
+            </w:tcMar>
+          </w:tcPr>
+          <w:p>
+            <w:pPr>
+              <w:widowControl w:val="0"/>
+              <w:spacing w:line="240" w:lineRule="auto"/>
+            </w:pPr>
+            <w:r>
+              <w:t>Site will look the same and function on all modern browser</w:t>
+            </w:r>
+          </w:p>
+        </w:tc>
+      </w:tr>
+      <w:tr>
+        <w:trPr>
+          <w:trHeight w:val="393"/>
+        </w:trPr>
+        <w:tc>
+          <w:tcPr>
+            <w:tcW w:w="1215" w:type="dxa"/>
+            <w:tcMar>
+              <w:top w:w="100" w:type="dxa"/>
+              <w:left w:w="100" w:type="dxa"/>
+              <w:bottom w:w="100" w:type="dxa"/>
+              <w:right w:w="100" w:type="dxa"/>
+            </w:tcMar>
+          </w:tcPr>
+          <w:p>
+            <w:pPr>
+              <w:widowControl w:val="0"/>
+              <w:spacing w:line="240" w:lineRule="auto"/>
+            </w:pPr>
+            <w:r>
+              <w:rPr>
+                <w:sz w:val="24"/>
+                <w:szCs w:val="24"/>
+              </w:rPr>
+              <w:t>nREQ6</w:t>
+            </w:r>
+          </w:p>
+        </w:tc>
+        <w:tc>
+          <w:tcPr>
+            <w:tcW w:w="1005" w:type="dxa"/>
+            <w:tcMar>
+              <w:top w:w="100" w:type="dxa"/>
+              <w:left w:w="100" w:type="dxa"/>
+              <w:bottom w:w="100" w:type="dxa"/>
+              <w:right w:w="100" w:type="dxa"/>
+            </w:tcMar>
+          </w:tcPr>
+          <w:p>
+            <w:pPr>
+              <w:widowControl w:val="0"/>
+              <w:spacing w:line="240" w:lineRule="auto"/>
+              <w:rPr>
+                <w:b/>
+                <w:sz w:val="28"/>
+                <w:szCs w:val="28"/>
+              </w:rPr>
+            </w:pPr>
+            <w:r>
+              <w:rPr>
+                <w:b/>
+                <w:sz w:val="28"/>
+                <w:szCs w:val="28"/>
+              </w:rPr>
+              <w:t>3</w:t>
+            </w:r>
+          </w:p>
+        </w:tc>
+        <w:tc>
+          <w:tcPr>
+            <w:tcW w:w="9225" w:type="dxa"/>
+            <w:tcMar>
+              <w:top w:w="100" w:type="dxa"/>
+              <w:left w:w="100" w:type="dxa"/>
+              <w:bottom w:w="100" w:type="dxa"/>
+              <w:right w:w="100" w:type="dxa"/>
+            </w:tcMar>
+          </w:tcPr>
+          <w:p>
+            <w:pPr>
+              <w:widowControl w:val="0"/>
+              <w:spacing w:line="240" w:lineRule="auto"/>
+            </w:pPr>
+            <w:r>
+              <w:t>Site will have a mobile-responsive version as well</w:t>
             </w:r>
           </w:p>
         </w:tc>
@@ -1232,7 +1439,6 @@
           <w:szCs w:val="36"/>
           <w:u w:val="single"/>
         </w:rPr>
-        <w:lastRenderedPageBreak/>
         <w:t>User Stories</w:t>
       </w:r>
       <w:r>
@@ -1514,7 +1720,10 @@
               <w:spacing w:line="240" w:lineRule="auto"/>
             </w:pPr>
             <w:r>
-              <w:t>As someone trying to learn ASL, the site helped me learn a lot!</w:t>
+              <w:t>As someone trying to learn B</w:t>
+            </w:r>
+            <w:r>
+              <w:t>SL, the site helped me learn a lot!</w:t>
             </w:r>
           </w:p>
         </w:tc>
@@ -1650,7 +1859,10 @@
               <w:spacing w:line="240" w:lineRule="auto"/>
             </w:pPr>
             <w:r>
-              <w:t>As a deaf ASL speaker, I suggest people use this site to communicate with deaf people around our school and community</w:t>
+              <w:t>As a deaf B</w:t>
+            </w:r>
+            <w:r>
+              <w:t>SL speaker, I suggest people use this site to communicate with deaf people around our school and community</w:t>
             </w:r>
           </w:p>
         </w:tc>
@@ -1680,6 +1892,956 @@
       </w:tr>
     </w:tbl>
     <w:p/>
+    <w:p/>
+    <w:p/>
+    <w:p/>
+    <w:p/>
+    <w:p/>
+    <w:p/>
+    <w:p/>
+    <w:p/>
+    <w:p/>
+    <w:p/>
+    <w:p/>
+    <w:p/>
+    <w:p/>
+    <w:p/>
+    <w:p/>
+    <w:p/>
+    <w:p/>
+    <w:p/>
+    <w:p/>
+    <w:p/>
+    <w:p/>
+    <w:p/>
+    <w:p/>
+    <w:p/>
+    <w:p/>
+    <w:p/>
+    <w:p>
+      <w:pPr>
+        <w:rPr>
+          <w:sz w:val="24"/>
+          <w:szCs w:val="24"/>
+        </w:rPr>
+      </w:pPr>
+    </w:p>
+    <w:p>
+      <w:r>
+        <w:rPr>
+          <w:b/>
+          <w:sz w:val="36"/>
+          <w:szCs w:val="36"/>
+          <w:u w:val="single"/>
+        </w:rPr>
+        <w:lastRenderedPageBreak/>
+        <w:t>Use</w:t>
+      </w:r>
+      <w:r>
+        <w:rPr>
+          <w:b/>
+          <w:sz w:val="36"/>
+          <w:szCs w:val="36"/>
+          <w:u w:val="single"/>
+        </w:rPr>
+        <w:t xml:space="preserve"> Cases</w:t>
+      </w:r>
+      <w:r>
+        <w:rPr>
+          <w:b/>
+          <w:sz w:val="36"/>
+          <w:szCs w:val="36"/>
+        </w:rPr>
+        <w:t>:</w:t>
+      </w:r>
+    </w:p>
+    <w:p/>
+    <w:tbl>
+      <w:tblPr>
+        <w:tblStyle w:val="TableGrid"/>
+        <w:tblW w:w="0" w:type="auto"/>
+        <w:tblLook w:val="04A0" w:firstRow="1" w:lastRow="0" w:firstColumn="1" w:lastColumn="0" w:noHBand="0" w:noVBand="1"/>
+      </w:tblPr>
+      <w:tblGrid>
+        <w:gridCol w:w="2358"/>
+        <w:gridCol w:w="4860"/>
+        <w:gridCol w:w="2358"/>
+      </w:tblGrid>
+      <w:tr>
+        <w:trPr>
+          <w:trHeight w:val="305"/>
+        </w:trPr>
+        <w:tc>
+          <w:tcPr>
+            <w:tcW w:w="2358" w:type="dxa"/>
+          </w:tcPr>
+          <w:p>
+            <w:pPr>
+              <w:rPr>
+                <w:b/>
+                <w:bCs/>
+                <w:sz w:val="28"/>
+                <w:szCs w:val="28"/>
+              </w:rPr>
+            </w:pPr>
+            <w:r>
+              <w:rPr>
+                <w:b/>
+                <w:bCs/>
+                <w:sz w:val="28"/>
+                <w:szCs w:val="28"/>
+              </w:rPr>
+              <w:t>Actor</w:t>
+            </w:r>
+          </w:p>
+        </w:tc>
+        <w:tc>
+          <w:tcPr>
+            <w:tcW w:w="4860" w:type="dxa"/>
+          </w:tcPr>
+          <w:p>
+            <w:pPr>
+              <w:rPr>
+                <w:b/>
+                <w:bCs/>
+                <w:sz w:val="28"/>
+                <w:szCs w:val="28"/>
+              </w:rPr>
+            </w:pPr>
+            <w:r>
+              <w:rPr>
+                <w:b/>
+                <w:bCs/>
+                <w:sz w:val="28"/>
+                <w:szCs w:val="28"/>
+              </w:rPr>
+              <w:t>Actor’s Goal</w:t>
+            </w:r>
+          </w:p>
+        </w:tc>
+        <w:tc>
+          <w:tcPr>
+            <w:tcW w:w="2358" w:type="dxa"/>
+          </w:tcPr>
+          <w:p>
+            <w:pPr>
+              <w:rPr>
+                <w:b/>
+                <w:bCs/>
+                <w:sz w:val="28"/>
+                <w:szCs w:val="28"/>
+              </w:rPr>
+            </w:pPr>
+            <w:r>
+              <w:rPr>
+                <w:b/>
+                <w:bCs/>
+                <w:sz w:val="28"/>
+                <w:szCs w:val="28"/>
+              </w:rPr>
+              <w:t>Use Case Name</w:t>
+            </w:r>
+          </w:p>
+        </w:tc>
+      </w:tr>
+      <w:tr>
+        <w:trPr>
+          <w:trHeight w:val="467"/>
+        </w:trPr>
+        <w:tc>
+          <w:tcPr>
+            <w:tcW w:w="2358" w:type="dxa"/>
+          </w:tcPr>
+          <w:p>
+            <w:r>
+              <w:t>Communicator</w:t>
+            </w:r>
+          </w:p>
+        </w:tc>
+        <w:tc>
+          <w:tcPr>
+            <w:tcW w:w="4860" w:type="dxa"/>
+          </w:tcPr>
+          <w:p>
+            <w:r>
+              <w:t>To translate thought into BSL</w:t>
+            </w:r>
+          </w:p>
+        </w:tc>
+        <w:tc>
+          <w:tcPr>
+            <w:tcW w:w="2358" w:type="dxa"/>
+          </w:tcPr>
+          <w:p>
+            <w:pPr>
+              <w:rPr>
+                <w:b/>
+                <w:bCs/>
+              </w:rPr>
+            </w:pPr>
+            <w:r>
+              <w:rPr>
+                <w:b/>
+                <w:bCs/>
+              </w:rPr>
+              <w:t>Translate (UC-1)</w:t>
+            </w:r>
+          </w:p>
+        </w:tc>
+      </w:tr>
+      <w:tr>
+        <w:trPr>
+          <w:trHeight w:val="431"/>
+        </w:trPr>
+        <w:tc>
+          <w:tcPr>
+            <w:tcW w:w="2358" w:type="dxa"/>
+          </w:tcPr>
+          <w:p>
+            <w:r>
+              <w:t>Communicator</w:t>
+            </w:r>
+          </w:p>
+        </w:tc>
+        <w:tc>
+          <w:tcPr>
+            <w:tcW w:w="4860" w:type="dxa"/>
+          </w:tcPr>
+          <w:p>
+            <w:r>
+              <w:t>To get sequence of letters for word</w:t>
+            </w:r>
+          </w:p>
+        </w:tc>
+        <w:tc>
+          <w:tcPr>
+            <w:tcW w:w="2358" w:type="dxa"/>
+          </w:tcPr>
+          <w:p>
+            <w:pPr>
+              <w:rPr>
+                <w:b/>
+                <w:bCs/>
+              </w:rPr>
+            </w:pPr>
+            <w:r>
+              <w:rPr>
+                <w:b/>
+                <w:bCs/>
+              </w:rPr>
+              <w:t>Transcribe (UC-2)</w:t>
+            </w:r>
+          </w:p>
+        </w:tc>
+      </w:tr>
+      <w:tr>
+        <w:trPr>
+          <w:trHeight w:val="440"/>
+        </w:trPr>
+        <w:tc>
+          <w:tcPr>
+            <w:tcW w:w="2358" w:type="dxa"/>
+          </w:tcPr>
+          <w:p>
+            <w:r>
+              <w:t>Learner</w:t>
+            </w:r>
+          </w:p>
+        </w:tc>
+        <w:tc>
+          <w:tcPr>
+            <w:tcW w:w="4860" w:type="dxa"/>
+          </w:tcPr>
+          <w:p>
+            <w:r>
+              <w:t>To translate phrase into BSL</w:t>
+            </w:r>
+          </w:p>
+        </w:tc>
+        <w:tc>
+          <w:tcPr>
+            <w:tcW w:w="2358" w:type="dxa"/>
+          </w:tcPr>
+          <w:p>
+            <w:r>
+              <w:rPr>
+                <w:b/>
+                <w:bCs/>
+              </w:rPr>
+              <w:t>Translate (UC-1)</w:t>
+            </w:r>
+          </w:p>
+        </w:tc>
+      </w:tr>
+      <w:tr>
+        <w:trPr>
+          <w:trHeight w:val="440"/>
+        </w:trPr>
+        <w:tc>
+          <w:tcPr>
+            <w:tcW w:w="2358" w:type="dxa"/>
+          </w:tcPr>
+          <w:p>
+            <w:r>
+              <w:t>Learner</w:t>
+            </w:r>
+          </w:p>
+        </w:tc>
+        <w:tc>
+          <w:tcPr>
+            <w:tcW w:w="4860" w:type="dxa"/>
+          </w:tcPr>
+          <w:p>
+            <w:r>
+              <w:t>To get sequence of letters for word</w:t>
+            </w:r>
+          </w:p>
+        </w:tc>
+        <w:tc>
+          <w:tcPr>
+            <w:tcW w:w="2358" w:type="dxa"/>
+          </w:tcPr>
+          <w:p>
+            <w:pPr>
+              <w:rPr>
+                <w:b/>
+                <w:bCs/>
+              </w:rPr>
+            </w:pPr>
+            <w:r>
+              <w:rPr>
+                <w:b/>
+                <w:bCs/>
+              </w:rPr>
+              <w:t>Transcribe (UC-2)</w:t>
+            </w:r>
+          </w:p>
+        </w:tc>
+      </w:tr>
+      <w:tr>
+        <w:trPr>
+          <w:trHeight w:val="377"/>
+        </w:trPr>
+        <w:tc>
+          <w:tcPr>
+            <w:tcW w:w="2358" w:type="dxa"/>
+          </w:tcPr>
+          <w:p>
+            <w:r>
+              <w:t>Co-worker</w:t>
+            </w:r>
+          </w:p>
+        </w:tc>
+        <w:tc>
+          <w:tcPr>
+            <w:tcW w:w="4860" w:type="dxa"/>
+          </w:tcPr>
+          <w:p>
+            <w:r>
+              <w:t>To translate thought into BSL</w:t>
+            </w:r>
+          </w:p>
+        </w:tc>
+        <w:tc>
+          <w:tcPr>
+            <w:tcW w:w="2358" w:type="dxa"/>
+          </w:tcPr>
+          <w:p>
+            <w:r>
+              <w:rPr>
+                <w:b/>
+                <w:bCs/>
+              </w:rPr>
+              <w:t>Translate (UC-1)</w:t>
+            </w:r>
+          </w:p>
+        </w:tc>
+      </w:tr>
+      <w:tr>
+        <w:trPr>
+          <w:trHeight w:val="422"/>
+        </w:trPr>
+        <w:tc>
+          <w:tcPr>
+            <w:tcW w:w="2358" w:type="dxa"/>
+          </w:tcPr>
+          <w:p>
+            <w:r>
+              <w:t>Relative</w:t>
+            </w:r>
+          </w:p>
+        </w:tc>
+        <w:tc>
+          <w:tcPr>
+            <w:tcW w:w="4860" w:type="dxa"/>
+          </w:tcPr>
+          <w:p>
+            <w:r>
+              <w:t>To translate thought into BSL</w:t>
+            </w:r>
+          </w:p>
+        </w:tc>
+        <w:tc>
+          <w:tcPr>
+            <w:tcW w:w="2358" w:type="dxa"/>
+          </w:tcPr>
+          <w:p>
+            <w:r>
+              <w:rPr>
+                <w:b/>
+                <w:bCs/>
+              </w:rPr>
+              <w:t>Translate (UC-1)</w:t>
+            </w:r>
+          </w:p>
+        </w:tc>
+      </w:tr>
+    </w:tbl>
+    <w:p/>
+    <w:p/>
+    <w:p/>
+    <w:p>
+      <w:r>
+        <w:rPr>
+          <w:b/>
+          <w:sz w:val="36"/>
+          <w:szCs w:val="36"/>
+          <w:u w:val="single"/>
+        </w:rPr>
+        <w:t>Traceability Matrix</w:t>
+      </w:r>
+      <w:r>
+        <w:rPr>
+          <w:b/>
+          <w:sz w:val="36"/>
+          <w:szCs w:val="36"/>
+        </w:rPr>
+        <w:t>:</w:t>
+      </w:r>
+    </w:p>
+    <w:p/>
+    <w:tbl>
+      <w:tblPr>
+        <w:tblStyle w:val="PlainTable5"/>
+        <w:tblW w:w="0" w:type="auto"/>
+        <w:tblInd w:w="1017" w:type="dxa"/>
+        <w:tblLook w:val="04A0" w:firstRow="1" w:lastRow="0" w:firstColumn="1" w:lastColumn="0" w:noHBand="0" w:noVBand="1"/>
+      </w:tblPr>
+      <w:tblGrid>
+        <w:gridCol w:w="1728"/>
+        <w:gridCol w:w="963"/>
+        <w:gridCol w:w="2790"/>
+        <w:gridCol w:w="1108"/>
+      </w:tblGrid>
+      <w:tr>
+        <w:trPr>
+          <w:cnfStyle w:val="100000000000" w:firstRow="1" w:lastRow="0" w:firstColumn="0" w:lastColumn="0" w:oddVBand="0" w:evenVBand="0" w:oddHBand="0" w:evenHBand="0" w:firstRowFirstColumn="0" w:firstRowLastColumn="0" w:lastRowFirstColumn="0" w:lastRowLastColumn="0"/>
+          <w:trHeight w:val="294"/>
+        </w:trPr>
+        <w:tc>
+          <w:tcPr>
+            <w:cnfStyle w:val="001000000100" w:firstRow="0" w:lastRow="0" w:firstColumn="1" w:lastColumn="0" w:oddVBand="0" w:evenVBand="0" w:oddHBand="0" w:evenHBand="0" w:firstRowFirstColumn="1" w:firstRowLastColumn="0" w:lastRowFirstColumn="0" w:lastRowLastColumn="0"/>
+            <w:tcW w:w="1728" w:type="dxa"/>
+          </w:tcPr>
+          <w:p>
+            <w:pPr>
+              <w:jc w:val="left"/>
+              <w:rPr>
+                <w:b/>
+                <w:bCs/>
+              </w:rPr>
+            </w:pPr>
+            <w:r>
+              <w:rPr>
+                <w:b/>
+                <w:bCs/>
+              </w:rPr>
+              <w:t>Requirement</w:t>
+            </w:r>
+          </w:p>
+        </w:tc>
+        <w:tc>
+          <w:tcPr>
+            <w:tcW w:w="963" w:type="dxa"/>
+          </w:tcPr>
+          <w:p>
+            <w:pPr>
+              <w:cnfStyle w:val="100000000000" w:firstRow="1" w:lastRow="0" w:firstColumn="0" w:lastColumn="0" w:oddVBand="0" w:evenVBand="0" w:oddHBand="0" w:evenHBand="0" w:firstRowFirstColumn="0" w:firstRowLastColumn="0" w:lastRowFirstColumn="0" w:lastRowLastColumn="0"/>
+              <w:rPr>
+                <w:b/>
+                <w:bCs/>
+              </w:rPr>
+            </w:pPr>
+            <w:r>
+              <w:rPr>
+                <w:b/>
+                <w:bCs/>
+              </w:rPr>
+              <w:t>PW</w:t>
+            </w:r>
+          </w:p>
+        </w:tc>
+        <w:tc>
+          <w:tcPr>
+            <w:tcW w:w="2790" w:type="dxa"/>
+          </w:tcPr>
+          <w:p>
+            <w:pPr>
+              <w:tabs>
+                <w:tab w:val="center" w:pos="1629"/>
+              </w:tabs>
+              <w:cnfStyle w:val="100000000000" w:firstRow="1" w:lastRow="0" w:firstColumn="0" w:lastColumn="0" w:oddVBand="0" w:evenVBand="0" w:oddHBand="0" w:evenHBand="0" w:firstRowFirstColumn="0" w:firstRowLastColumn="0" w:lastRowFirstColumn="0" w:lastRowLastColumn="0"/>
+            </w:pPr>
+            <w:r>
+              <w:t xml:space="preserve">UC-1 </w:t>
+            </w:r>
+            <w:r>
+              <w:tab/>
+              <w:t>UC-2</w:t>
+            </w:r>
+          </w:p>
+        </w:tc>
+        <w:tc>
+          <w:tcPr>
+            <w:tcW w:w="1108" w:type="dxa"/>
+          </w:tcPr>
+          <w:p>
+            <w:pPr>
+              <w:cnfStyle w:val="100000000000" w:firstRow="1" w:lastRow="0" w:firstColumn="0" w:lastColumn="0" w:oddVBand="0" w:evenVBand="0" w:oddHBand="0" w:evenHBand="0" w:firstRowFirstColumn="0" w:firstRowLastColumn="0" w:lastRowFirstColumn="0" w:lastRowLastColumn="0"/>
+            </w:pPr>
+          </w:p>
+        </w:tc>
+      </w:tr>
+      <w:tr>
+        <w:trPr>
+          <w:cnfStyle w:val="000000100000" w:firstRow="0" w:lastRow="0" w:firstColumn="0" w:lastColumn="0" w:oddVBand="0" w:evenVBand="0" w:oddHBand="1" w:evenHBand="0" w:firstRowFirstColumn="0" w:firstRowLastColumn="0" w:lastRowFirstColumn="0" w:lastRowLastColumn="0"/>
+          <w:trHeight w:val="256"/>
+        </w:trPr>
+        <w:tc>
+          <w:tcPr>
+            <w:cnfStyle w:val="001000000000" w:firstRow="0" w:lastRow="0" w:firstColumn="1" w:lastColumn="0" w:oddVBand="0" w:evenVBand="0" w:oddHBand="0" w:evenHBand="0" w:firstRowFirstColumn="0" w:firstRowLastColumn="0" w:lastRowFirstColumn="0" w:lastRowLastColumn="0"/>
+            <w:tcW w:w="1728" w:type="dxa"/>
+          </w:tcPr>
+          <w:p>
+            <w:r>
+              <w:t>REQ1</w:t>
+            </w:r>
+          </w:p>
+        </w:tc>
+        <w:tc>
+          <w:tcPr>
+            <w:tcW w:w="963" w:type="dxa"/>
+          </w:tcPr>
+          <w:p>
+            <w:pPr>
+              <w:cnfStyle w:val="000000100000" w:firstRow="0" w:lastRow="0" w:firstColumn="0" w:lastColumn="0" w:oddVBand="0" w:evenVBand="0" w:oddHBand="1" w:evenHBand="0" w:firstRowFirstColumn="0" w:firstRowLastColumn="0" w:lastRowFirstColumn="0" w:lastRowLastColumn="0"/>
+            </w:pPr>
+            <w:r>
+              <w:t>5</w:t>
+            </w:r>
+          </w:p>
+        </w:tc>
+        <w:tc>
+          <w:tcPr>
+            <w:tcW w:w="2790" w:type="dxa"/>
+          </w:tcPr>
+          <w:p>
+            <w:pPr>
+              <w:tabs>
+                <w:tab w:val="center" w:pos="1287"/>
+              </w:tabs>
+              <w:cnfStyle w:val="000000100000" w:firstRow="0" w:lastRow="0" w:firstColumn="0" w:lastColumn="0" w:oddVBand="0" w:evenVBand="0" w:oddHBand="1" w:evenHBand="0" w:firstRowFirstColumn="0" w:firstRowLastColumn="0" w:lastRowFirstColumn="0" w:lastRowLastColumn="0"/>
+            </w:pPr>
+            <w:r>
+              <w:t xml:space="preserve">   X</w:t>
+            </w:r>
+            <w:r>
+              <w:tab/>
+              <w:t xml:space="preserve">          X</w:t>
+            </w:r>
+          </w:p>
+        </w:tc>
+        <w:tc>
+          <w:tcPr>
+            <w:tcW w:w="1108" w:type="dxa"/>
+          </w:tcPr>
+          <w:p>
+            <w:pPr>
+              <w:cnfStyle w:val="000000100000" w:firstRow="0" w:lastRow="0" w:firstColumn="0" w:lastColumn="0" w:oddVBand="0" w:evenVBand="0" w:oddHBand="1" w:evenHBand="0" w:firstRowFirstColumn="0" w:firstRowLastColumn="0" w:lastRowFirstColumn="0" w:lastRowLastColumn="0"/>
+            </w:pPr>
+          </w:p>
+        </w:tc>
+      </w:tr>
+      <w:tr>
+        <w:trPr>
+          <w:trHeight w:val="324"/>
+        </w:trPr>
+        <w:tc>
+          <w:tcPr>
+            <w:cnfStyle w:val="001000000000" w:firstRow="0" w:lastRow="0" w:firstColumn="1" w:lastColumn="0" w:oddVBand="0" w:evenVBand="0" w:oddHBand="0" w:evenHBand="0" w:firstRowFirstColumn="0" w:firstRowLastColumn="0" w:lastRowFirstColumn="0" w:lastRowLastColumn="0"/>
+            <w:tcW w:w="1728" w:type="dxa"/>
+          </w:tcPr>
+          <w:p>
+            <w:r>
+              <w:t>REQ2</w:t>
+            </w:r>
+          </w:p>
+        </w:tc>
+        <w:tc>
+          <w:tcPr>
+            <w:tcW w:w="963" w:type="dxa"/>
+          </w:tcPr>
+          <w:p>
+            <w:pPr>
+              <w:cnfStyle w:val="000000000000" w:firstRow="0" w:lastRow="0" w:firstColumn="0" w:lastColumn="0" w:oddVBand="0" w:evenVBand="0" w:oddHBand="0" w:evenHBand="0" w:firstRowFirstColumn="0" w:firstRowLastColumn="0" w:lastRowFirstColumn="0" w:lastRowLastColumn="0"/>
+            </w:pPr>
+            <w:r>
+              <w:t>3</w:t>
+            </w:r>
+          </w:p>
+        </w:tc>
+        <w:tc>
+          <w:tcPr>
+            <w:tcW w:w="2790" w:type="dxa"/>
+          </w:tcPr>
+          <w:p>
+            <w:pPr>
+              <w:jc w:val="center"/>
+              <w:cnfStyle w:val="000000000000" w:firstRow="0" w:lastRow="0" w:firstColumn="0" w:lastColumn="0" w:oddVBand="0" w:evenVBand="0" w:oddHBand="0" w:evenHBand="0" w:firstRowFirstColumn="0" w:firstRowLastColumn="0" w:lastRowFirstColumn="0" w:lastRowLastColumn="0"/>
+            </w:pPr>
+            <w:r>
+              <w:t xml:space="preserve">          X</w:t>
+            </w:r>
+          </w:p>
+        </w:tc>
+        <w:tc>
+          <w:tcPr>
+            <w:tcW w:w="1108" w:type="dxa"/>
+          </w:tcPr>
+          <w:p>
+            <w:pPr>
+              <w:cnfStyle w:val="000000000000" w:firstRow="0" w:lastRow="0" w:firstColumn="0" w:lastColumn="0" w:oddVBand="0" w:evenVBand="0" w:oddHBand="0" w:evenHBand="0" w:firstRowFirstColumn="0" w:firstRowLastColumn="0" w:lastRowFirstColumn="0" w:lastRowLastColumn="0"/>
+            </w:pPr>
+          </w:p>
+        </w:tc>
+      </w:tr>
+      <w:tr>
+        <w:trPr>
+          <w:cnfStyle w:val="000000100000" w:firstRow="0" w:lastRow="0" w:firstColumn="0" w:lastColumn="0" w:oddVBand="0" w:evenVBand="0" w:oddHBand="1" w:evenHBand="0" w:firstRowFirstColumn="0" w:firstRowLastColumn="0" w:lastRowFirstColumn="0" w:lastRowLastColumn="0"/>
+          <w:trHeight w:val="272"/>
+        </w:trPr>
+        <w:tc>
+          <w:tcPr>
+            <w:cnfStyle w:val="001000000000" w:firstRow="0" w:lastRow="0" w:firstColumn="1" w:lastColumn="0" w:oddVBand="0" w:evenVBand="0" w:oddHBand="0" w:evenHBand="0" w:firstRowFirstColumn="0" w:firstRowLastColumn="0" w:lastRowFirstColumn="0" w:lastRowLastColumn="0"/>
+            <w:tcW w:w="1728" w:type="dxa"/>
+          </w:tcPr>
+          <w:p>
+            <w:r>
+              <w:t>REQ3</w:t>
+            </w:r>
+          </w:p>
+        </w:tc>
+        <w:tc>
+          <w:tcPr>
+            <w:tcW w:w="963" w:type="dxa"/>
+          </w:tcPr>
+          <w:p>
+            <w:pPr>
+              <w:cnfStyle w:val="000000100000" w:firstRow="0" w:lastRow="0" w:firstColumn="0" w:lastColumn="0" w:oddVBand="0" w:evenVBand="0" w:oddHBand="1" w:evenHBand="0" w:firstRowFirstColumn="0" w:firstRowLastColumn="0" w:lastRowFirstColumn="0" w:lastRowLastColumn="0"/>
+            </w:pPr>
+            <w:r>
+              <w:t>4</w:t>
+            </w:r>
+          </w:p>
+        </w:tc>
+        <w:tc>
+          <w:tcPr>
+            <w:tcW w:w="2790" w:type="dxa"/>
+          </w:tcPr>
+          <w:p>
+            <w:pPr>
+              <w:cnfStyle w:val="000000100000" w:firstRow="0" w:lastRow="0" w:firstColumn="0" w:lastColumn="0" w:oddVBand="0" w:evenVBand="0" w:oddHBand="1" w:evenHBand="0" w:firstRowFirstColumn="0" w:firstRowLastColumn="0" w:lastRowFirstColumn="0" w:lastRowLastColumn="0"/>
+            </w:pPr>
+            <w:r>
+              <w:t xml:space="preserve">   X</w:t>
+            </w:r>
+            <w:r>
+              <w:t xml:space="preserve">                    X</w:t>
+            </w:r>
+          </w:p>
+        </w:tc>
+        <w:tc>
+          <w:tcPr>
+            <w:tcW w:w="1108" w:type="dxa"/>
+          </w:tcPr>
+          <w:p>
+            <w:pPr>
+              <w:cnfStyle w:val="000000100000" w:firstRow="0" w:lastRow="0" w:firstColumn="0" w:lastColumn="0" w:oddVBand="0" w:evenVBand="0" w:oddHBand="1" w:evenHBand="0" w:firstRowFirstColumn="0" w:firstRowLastColumn="0" w:lastRowFirstColumn="0" w:lastRowLastColumn="0"/>
+            </w:pPr>
+          </w:p>
+        </w:tc>
+      </w:tr>
+      <w:tr>
+        <w:trPr>
+          <w:trHeight w:val="288"/>
+        </w:trPr>
+        <w:tc>
+          <w:tcPr>
+            <w:cnfStyle w:val="001000000000" w:firstRow="0" w:lastRow="0" w:firstColumn="1" w:lastColumn="0" w:oddVBand="0" w:evenVBand="0" w:oddHBand="0" w:evenHBand="0" w:firstRowFirstColumn="0" w:firstRowLastColumn="0" w:lastRowFirstColumn="0" w:lastRowLastColumn="0"/>
+            <w:tcW w:w="1728" w:type="dxa"/>
+          </w:tcPr>
+          <w:p>
+            <w:r>
+              <w:t>REQ4</w:t>
+            </w:r>
+          </w:p>
+        </w:tc>
+        <w:tc>
+          <w:tcPr>
+            <w:tcW w:w="963" w:type="dxa"/>
+          </w:tcPr>
+          <w:p>
+            <w:pPr>
+              <w:cnfStyle w:val="000000000000" w:firstRow="0" w:lastRow="0" w:firstColumn="0" w:lastColumn="0" w:oddVBand="0" w:evenVBand="0" w:oddHBand="0" w:evenHBand="0" w:firstRowFirstColumn="0" w:firstRowLastColumn="0" w:lastRowFirstColumn="0" w:lastRowLastColumn="0"/>
+            </w:pPr>
+            <w:r>
+              <w:t>2</w:t>
+            </w:r>
+          </w:p>
+        </w:tc>
+        <w:tc>
+          <w:tcPr>
+            <w:tcW w:w="2790" w:type="dxa"/>
+          </w:tcPr>
+          <w:p>
+            <w:pPr>
+              <w:cnfStyle w:val="000000000000" w:firstRow="0" w:lastRow="0" w:firstColumn="0" w:lastColumn="0" w:oddVBand="0" w:evenVBand="0" w:oddHBand="0" w:evenHBand="0" w:firstRowFirstColumn="0" w:firstRowLastColumn="0" w:lastRowFirstColumn="0" w:lastRowLastColumn="0"/>
+            </w:pPr>
+            <w:r>
+              <w:t xml:space="preserve">   X</w:t>
+            </w:r>
+          </w:p>
+        </w:tc>
+        <w:tc>
+          <w:tcPr>
+            <w:tcW w:w="1108" w:type="dxa"/>
+          </w:tcPr>
+          <w:p>
+            <w:pPr>
+              <w:cnfStyle w:val="000000000000" w:firstRow="0" w:lastRow="0" w:firstColumn="0" w:lastColumn="0" w:oddVBand="0" w:evenVBand="0" w:oddHBand="0" w:evenHBand="0" w:firstRowFirstColumn="0" w:firstRowLastColumn="0" w:lastRowFirstColumn="0" w:lastRowLastColumn="0"/>
+            </w:pPr>
+          </w:p>
+        </w:tc>
+      </w:tr>
+      <w:tr>
+        <w:trPr>
+          <w:cnfStyle w:val="000000100000" w:firstRow="0" w:lastRow="0" w:firstColumn="0" w:lastColumn="0" w:oddVBand="0" w:evenVBand="0" w:oddHBand="1" w:evenHBand="0" w:firstRowFirstColumn="0" w:firstRowLastColumn="0" w:lastRowFirstColumn="0" w:lastRowLastColumn="0"/>
+          <w:trHeight w:val="342"/>
+        </w:trPr>
+        <w:tc>
+          <w:tcPr>
+            <w:cnfStyle w:val="001000000000" w:firstRow="0" w:lastRow="0" w:firstColumn="1" w:lastColumn="0" w:oddVBand="0" w:evenVBand="0" w:oddHBand="0" w:evenHBand="0" w:firstRowFirstColumn="0" w:firstRowLastColumn="0" w:lastRowFirstColumn="0" w:lastRowLastColumn="0"/>
+            <w:tcW w:w="1728" w:type="dxa"/>
+          </w:tcPr>
+          <w:p>
+            <w:r>
+              <w:t>REQ5</w:t>
+            </w:r>
+          </w:p>
+        </w:tc>
+        <w:tc>
+          <w:tcPr>
+            <w:tcW w:w="963" w:type="dxa"/>
+          </w:tcPr>
+          <w:p>
+            <w:pPr>
+              <w:cnfStyle w:val="000000100000" w:firstRow="0" w:lastRow="0" w:firstColumn="0" w:lastColumn="0" w:oddVBand="0" w:evenVBand="0" w:oddHBand="1" w:evenHBand="0" w:firstRowFirstColumn="0" w:firstRowLastColumn="0" w:lastRowFirstColumn="0" w:lastRowLastColumn="0"/>
+            </w:pPr>
+            <w:r>
+              <w:t>1</w:t>
+            </w:r>
+          </w:p>
+        </w:tc>
+        <w:tc>
+          <w:tcPr>
+            <w:tcW w:w="2790" w:type="dxa"/>
+          </w:tcPr>
+          <w:p>
+            <w:pPr>
+              <w:cnfStyle w:val="000000100000" w:firstRow="0" w:lastRow="0" w:firstColumn="0" w:lastColumn="0" w:oddVBand="0" w:evenVBand="0" w:oddHBand="1" w:evenHBand="0" w:firstRowFirstColumn="0" w:firstRowLastColumn="0" w:lastRowFirstColumn="0" w:lastRowLastColumn="0"/>
+            </w:pPr>
+            <w:r>
+              <w:t xml:space="preserve">   X</w:t>
+            </w:r>
+          </w:p>
+        </w:tc>
+        <w:tc>
+          <w:tcPr>
+            <w:tcW w:w="1108" w:type="dxa"/>
+          </w:tcPr>
+          <w:p>
+            <w:pPr>
+              <w:cnfStyle w:val="000000100000" w:firstRow="0" w:lastRow="0" w:firstColumn="0" w:lastColumn="0" w:oddVBand="0" w:evenVBand="0" w:oddHBand="1" w:evenHBand="0" w:firstRowFirstColumn="0" w:firstRowLastColumn="0" w:lastRowFirstColumn="0" w:lastRowLastColumn="0"/>
+            </w:pPr>
+          </w:p>
+        </w:tc>
+      </w:tr>
+      <w:tr>
+        <w:trPr>
+          <w:trHeight w:val="272"/>
+        </w:trPr>
+        <w:tc>
+          <w:tcPr>
+            <w:cnfStyle w:val="001000000000" w:firstRow="0" w:lastRow="0" w:firstColumn="1" w:lastColumn="0" w:oddVBand="0" w:evenVBand="0" w:oddHBand="0" w:evenHBand="0" w:firstRowFirstColumn="0" w:firstRowLastColumn="0" w:lastRowFirstColumn="0" w:lastRowLastColumn="0"/>
+            <w:tcW w:w="1728" w:type="dxa"/>
+          </w:tcPr>
+          <w:p>
+            <w:pPr>
+              <w:rPr>
+                <w:b/>
+                <w:bCs/>
+                <w:i w:val="0"/>
+                <w:iCs w:val="0"/>
+                <w:u w:val="single"/>
+              </w:rPr>
+            </w:pPr>
+            <w:r>
+              <w:rPr>
+                <w:b/>
+                <w:bCs/>
+                <w:i w:val="0"/>
+                <w:iCs w:val="0"/>
+                <w:u w:val="single"/>
+              </w:rPr>
+              <w:t>Max PW</w:t>
+            </w:r>
+          </w:p>
+        </w:tc>
+        <w:tc>
+          <w:tcPr>
+            <w:tcW w:w="963" w:type="dxa"/>
+          </w:tcPr>
+          <w:p>
+            <w:pPr>
+              <w:cnfStyle w:val="000000000000" w:firstRow="0" w:lastRow="0" w:firstColumn="0" w:lastColumn="0" w:oddVBand="0" w:evenVBand="0" w:oddHBand="0" w:evenHBand="0" w:firstRowFirstColumn="0" w:firstRowLastColumn="0" w:lastRowFirstColumn="0" w:lastRowLastColumn="0"/>
+            </w:pPr>
+            <w:r>
+              <w:t>5</w:t>
+            </w:r>
+          </w:p>
+        </w:tc>
+        <w:tc>
+          <w:tcPr>
+            <w:tcW w:w="2790" w:type="dxa"/>
+          </w:tcPr>
+          <w:p>
+            <w:pPr>
+              <w:tabs>
+                <w:tab w:val="left" w:pos="1569"/>
+              </w:tabs>
+              <w:cnfStyle w:val="000000000000" w:firstRow="0" w:lastRow="0" w:firstColumn="0" w:lastColumn="0" w:oddVBand="0" w:evenVBand="0" w:oddHBand="0" w:evenHBand="0" w:firstRowFirstColumn="0" w:firstRowLastColumn="0" w:lastRowFirstColumn="0" w:lastRowLastColumn="0"/>
+            </w:pPr>
+            <w:r>
+              <w:t xml:space="preserve">   4          </w:t>
+            </w:r>
+            <w:r>
+              <w:tab/>
+              <w:t>2</w:t>
+            </w:r>
+          </w:p>
+        </w:tc>
+        <w:tc>
+          <w:tcPr>
+            <w:tcW w:w="1108" w:type="dxa"/>
+          </w:tcPr>
+          <w:p>
+            <w:pPr>
+              <w:cnfStyle w:val="000000000000" w:firstRow="0" w:lastRow="0" w:firstColumn="0" w:lastColumn="0" w:oddVBand="0" w:evenVBand="0" w:oddHBand="0" w:evenHBand="0" w:firstRowFirstColumn="0" w:firstRowLastColumn="0" w:lastRowFirstColumn="0" w:lastRowLastColumn="0"/>
+            </w:pPr>
+          </w:p>
+        </w:tc>
+      </w:tr>
+      <w:tr>
+        <w:trPr>
+          <w:cnfStyle w:val="000000100000" w:firstRow="0" w:lastRow="0" w:firstColumn="0" w:lastColumn="0" w:oddVBand="0" w:evenVBand="0" w:oddHBand="1" w:evenHBand="0" w:firstRowFirstColumn="0" w:firstRowLastColumn="0" w:lastRowFirstColumn="0" w:lastRowLastColumn="0"/>
+          <w:trHeight w:val="288"/>
+        </w:trPr>
+        <w:tc>
+          <w:tcPr>
+            <w:cnfStyle w:val="001000000000" w:firstRow="0" w:lastRow="0" w:firstColumn="1" w:lastColumn="0" w:oddVBand="0" w:evenVBand="0" w:oddHBand="0" w:evenHBand="0" w:firstRowFirstColumn="0" w:firstRowLastColumn="0" w:lastRowFirstColumn="0" w:lastRowLastColumn="0"/>
+            <w:tcW w:w="1728" w:type="dxa"/>
+          </w:tcPr>
+          <w:p>
+            <w:pPr>
+              <w:rPr>
+                <w:b/>
+                <w:bCs/>
+                <w:i w:val="0"/>
+                <w:iCs w:val="0"/>
+                <w:u w:val="single"/>
+              </w:rPr>
+            </w:pPr>
+            <w:r>
+              <w:rPr>
+                <w:b/>
+                <w:bCs/>
+                <w:i w:val="0"/>
+                <w:iCs w:val="0"/>
+                <w:u w:val="single"/>
+              </w:rPr>
+              <w:t>Total PW</w:t>
+            </w:r>
+          </w:p>
+        </w:tc>
+        <w:tc>
+          <w:tcPr>
+            <w:tcW w:w="963" w:type="dxa"/>
+          </w:tcPr>
+          <w:p>
+            <w:pPr>
+              <w:cnfStyle w:val="000000100000" w:firstRow="0" w:lastRow="0" w:firstColumn="0" w:lastColumn="0" w:oddVBand="0" w:evenVBand="0" w:oddHBand="1" w:evenHBand="0" w:firstRowFirstColumn="0" w:firstRowLastColumn="0" w:lastRowFirstColumn="0" w:lastRowLastColumn="0"/>
+            </w:pPr>
+            <w:r>
+              <w:t>20</w:t>
+            </w:r>
+          </w:p>
+        </w:tc>
+        <w:tc>
+          <w:tcPr>
+            <w:tcW w:w="2790" w:type="dxa"/>
+          </w:tcPr>
+          <w:p>
+            <w:pPr>
+              <w:tabs>
+                <w:tab w:val="center" w:pos="1287"/>
+              </w:tabs>
+              <w:cnfStyle w:val="000000100000" w:firstRow="0" w:lastRow="0" w:firstColumn="0" w:lastColumn="0" w:oddVBand="0" w:evenVBand="0" w:oddHBand="1" w:evenHBand="0" w:firstRowFirstColumn="0" w:firstRowLastColumn="0" w:lastRowFirstColumn="0" w:lastRowLastColumn="0"/>
+            </w:pPr>
+            <w:r>
+              <w:t xml:space="preserve">   9</w:t>
+            </w:r>
+            <w:r>
+              <w:tab/>
+              <w:t xml:space="preserve">           3</w:t>
+            </w:r>
+          </w:p>
+        </w:tc>
+        <w:tc>
+          <w:tcPr>
+            <w:tcW w:w="1108" w:type="dxa"/>
+          </w:tcPr>
+          <w:p>
+            <w:pPr>
+              <w:cnfStyle w:val="000000100000" w:firstRow="0" w:lastRow="0" w:firstColumn="0" w:lastColumn="0" w:oddVBand="0" w:evenVBand="0" w:oddHBand="1" w:evenHBand="0" w:firstRowFirstColumn="0" w:firstRowLastColumn="0" w:lastRowFirstColumn="0" w:lastRowLastColumn="0"/>
+            </w:pPr>
+          </w:p>
+        </w:tc>
+      </w:tr>
+    </w:tbl>
+    <w:p>
+      <w:bookmarkStart w:id="0" w:name="_GoBack"/>
+      <w:bookmarkEnd w:id="0"/>
+    </w:p>
     <w:sectPr>
       <w:pgSz w:w="12240" w:h="15840"/>
       <w:pgMar w:top="1440" w:right="1440" w:bottom="1440" w:left="1440" w:header="0" w:footer="720" w:gutter="0"/>
@@ -2193,7 +3355,6 @@
   <w:style w:type="character" w:default="1" w:styleId="DefaultParagraphFont">
     <w:name w:val="Default Paragraph Font"/>
     <w:uiPriority w:val="1"/>
-    <w:semiHidden/>
     <w:unhideWhenUsed/>
   </w:style>
   <w:style w:type="table" w:default="1" w:styleId="TableNormal">
@@ -2289,6 +3450,858 @@
         <w:right w:w="108" w:type="dxa"/>
       </w:tblCellMar>
     </w:tblPr>
+  </w:style>
+  <w:style w:type="table" w:styleId="TableGrid">
+    <w:name w:val="Table Grid"/>
+    <w:basedOn w:val="TableNormal"/>
+    <w:uiPriority w:val="39"/>
+    <w:rsid w:val="00B02DF1"/>
+    <w:pPr>
+      <w:spacing w:line="240" w:lineRule="auto"/>
+    </w:pPr>
+    <w:tblPr>
+      <w:tblInd w:w="0" w:type="dxa"/>
+      <w:tblBorders>
+        <w:top w:val="single" w:sz="4" w:space="0" w:color="auto"/>
+        <w:left w:val="single" w:sz="4" w:space="0" w:color="auto"/>
+        <w:bottom w:val="single" w:sz="4" w:space="0" w:color="auto"/>
+        <w:right w:val="single" w:sz="4" w:space="0" w:color="auto"/>
+        <w:insideH w:val="single" w:sz="4" w:space="0" w:color="auto"/>
+        <w:insideV w:val="single" w:sz="4" w:space="0" w:color="auto"/>
+      </w:tblBorders>
+      <w:tblCellMar>
+        <w:top w:w="0" w:type="dxa"/>
+        <w:left w:w="108" w:type="dxa"/>
+        <w:bottom w:w="0" w:type="dxa"/>
+        <w:right w:w="108" w:type="dxa"/>
+      </w:tblCellMar>
+    </w:tblPr>
+  </w:style>
+  <w:style w:type="table" w:styleId="PlainTable5">
+    <w:name w:val="Plain Table 5"/>
+    <w:basedOn w:val="TableNormal"/>
+    <w:uiPriority w:val="45"/>
+    <w:rsid w:val="007E51EC"/>
+    <w:pPr>
+      <w:spacing w:line="240" w:lineRule="auto"/>
+    </w:pPr>
+    <w:tblPr>
+      <w:tblStyleRowBandSize w:val="1"/>
+      <w:tblStyleColBandSize w:val="1"/>
+      <w:tblInd w:w="0" w:type="dxa"/>
+      <w:tblCellMar>
+        <w:top w:w="0" w:type="dxa"/>
+        <w:left w:w="108" w:type="dxa"/>
+        <w:bottom w:w="0" w:type="dxa"/>
+        <w:right w:w="108" w:type="dxa"/>
+      </w:tblCellMar>
+    </w:tblPr>
+    <w:tblStylePr w:type="firstRow">
+      <w:rPr>
+        <w:rFonts w:asciiTheme="majorHAnsi" w:eastAsiaTheme="majorEastAsia" w:hAnsiTheme="majorHAnsi" w:cstheme="majorBidi"/>
+        <w:i/>
+        <w:iCs/>
+        <w:sz w:val="26"/>
+      </w:rPr>
+      <w:tblPr/>
+      <w:tcPr>
+        <w:tcBorders>
+          <w:bottom w:val="single" w:sz="4" w:space="0" w:color="7F7F7F" w:themeColor="text1" w:themeTint="80"/>
+        </w:tcBorders>
+        <w:shd w:val="clear" w:color="auto" w:fill="FFFFFF" w:themeFill="background1"/>
+      </w:tcPr>
+    </w:tblStylePr>
+    <w:tblStylePr w:type="lastRow">
+      <w:rPr>
+        <w:rFonts w:asciiTheme="majorHAnsi" w:eastAsiaTheme="majorEastAsia" w:hAnsiTheme="majorHAnsi" w:cstheme="majorBidi"/>
+        <w:i/>
+        <w:iCs/>
+        <w:sz w:val="26"/>
+      </w:rPr>
+      <w:tblPr/>
+      <w:tcPr>
+        <w:tcBorders>
+          <w:top w:val="single" w:sz="4" w:space="0" w:color="7F7F7F" w:themeColor="text1" w:themeTint="80"/>
+        </w:tcBorders>
+        <w:shd w:val="clear" w:color="auto" w:fill="FFFFFF" w:themeFill="background1"/>
+      </w:tcPr>
+    </w:tblStylePr>
+    <w:tblStylePr w:type="firstCol">
+      <w:pPr>
+        <w:jc w:val="right"/>
+      </w:pPr>
+      <w:rPr>
+        <w:rFonts w:asciiTheme="majorHAnsi" w:eastAsiaTheme="majorEastAsia" w:hAnsiTheme="majorHAnsi" w:cstheme="majorBidi"/>
+        <w:i/>
+        <w:iCs/>
+        <w:sz w:val="26"/>
+      </w:rPr>
+      <w:tblPr/>
+      <w:tcPr>
+        <w:tcBorders>
+          <w:right w:val="single" w:sz="4" w:space="0" w:color="7F7F7F" w:themeColor="text1" w:themeTint="80"/>
+        </w:tcBorders>
+        <w:shd w:val="clear" w:color="auto" w:fill="FFFFFF" w:themeFill="background1"/>
+      </w:tcPr>
+    </w:tblStylePr>
+    <w:tblStylePr w:type="lastCol">
+      <w:rPr>
+        <w:rFonts w:asciiTheme="majorHAnsi" w:eastAsiaTheme="majorEastAsia" w:hAnsiTheme="majorHAnsi" w:cstheme="majorBidi"/>
+        <w:i/>
+        <w:iCs/>
+        <w:sz w:val="26"/>
+      </w:rPr>
+      <w:tblPr/>
+      <w:tcPr>
+        <w:tcBorders>
+          <w:left w:val="single" w:sz="4" w:space="0" w:color="7F7F7F" w:themeColor="text1" w:themeTint="80"/>
+        </w:tcBorders>
+        <w:shd w:val="clear" w:color="auto" w:fill="FFFFFF" w:themeFill="background1"/>
+      </w:tcPr>
+    </w:tblStylePr>
+    <w:tblStylePr w:type="band1Vert">
+      <w:tblPr/>
+      <w:tcPr>
+        <w:shd w:val="clear" w:color="auto" w:fill="F2F2F2" w:themeFill="background1" w:themeFillShade="F2"/>
+      </w:tcPr>
+    </w:tblStylePr>
+    <w:tblStylePr w:type="band1Horz">
+      <w:tblPr/>
+      <w:tcPr>
+        <w:shd w:val="clear" w:color="auto" w:fill="F2F2F2" w:themeFill="background1" w:themeFillShade="F2"/>
+      </w:tcPr>
+    </w:tblStylePr>
+    <w:tblStylePr w:type="neCell">
+      <w:tblPr/>
+      <w:tcPr>
+        <w:tcBorders>
+          <w:left w:val="nil"/>
+        </w:tcBorders>
+      </w:tcPr>
+    </w:tblStylePr>
+    <w:tblStylePr w:type="nwCell">
+      <w:tblPr/>
+      <w:tcPr>
+        <w:tcBorders>
+          <w:right w:val="nil"/>
+        </w:tcBorders>
+      </w:tcPr>
+    </w:tblStylePr>
+    <w:tblStylePr w:type="seCell">
+      <w:tblPr/>
+      <w:tcPr>
+        <w:tcBorders>
+          <w:left w:val="nil"/>
+        </w:tcBorders>
+      </w:tcPr>
+    </w:tblStylePr>
+    <w:tblStylePr w:type="swCell">
+      <w:tblPr/>
+      <w:tcPr>
+        <w:tcBorders>
+          <w:right w:val="nil"/>
+        </w:tcBorders>
+      </w:tcPr>
+    </w:tblStylePr>
+  </w:style>
+  <w:style w:type="table" w:styleId="GridTable7Colorful-Accent1">
+    <w:name w:val="Grid Table 7 Colorful Accent 1"/>
+    <w:basedOn w:val="TableNormal"/>
+    <w:uiPriority w:val="52"/>
+    <w:rsid w:val="007E51EC"/>
+    <w:pPr>
+      <w:spacing w:line="240" w:lineRule="auto"/>
+    </w:pPr>
+    <w:rPr>
+      <w:color w:val="2E74B5" w:themeColor="accent1" w:themeShade="BF"/>
+    </w:rPr>
+    <w:tblPr>
+      <w:tblStyleRowBandSize w:val="1"/>
+      <w:tblStyleColBandSize w:val="1"/>
+      <w:tblInd w:w="0" w:type="dxa"/>
+      <w:tblBorders>
+        <w:top w:val="single" w:sz="4" w:space="0" w:color="9CC2E5" w:themeColor="accent1" w:themeTint="99"/>
+        <w:left w:val="single" w:sz="4" w:space="0" w:color="9CC2E5" w:themeColor="accent1" w:themeTint="99"/>
+        <w:bottom w:val="single" w:sz="4" w:space="0" w:color="9CC2E5" w:themeColor="accent1" w:themeTint="99"/>
+        <w:right w:val="single" w:sz="4" w:space="0" w:color="9CC2E5" w:themeColor="accent1" w:themeTint="99"/>
+        <w:insideH w:val="single" w:sz="4" w:space="0" w:color="9CC2E5" w:themeColor="accent1" w:themeTint="99"/>
+        <w:insideV w:val="single" w:sz="4" w:space="0" w:color="9CC2E5" w:themeColor="accent1" w:themeTint="99"/>
+      </w:tblBorders>
+      <w:tblCellMar>
+        <w:top w:w="0" w:type="dxa"/>
+        <w:left w:w="108" w:type="dxa"/>
+        <w:bottom w:w="0" w:type="dxa"/>
+        <w:right w:w="108" w:type="dxa"/>
+      </w:tblCellMar>
+    </w:tblPr>
+    <w:tblStylePr w:type="firstRow">
+      <w:rPr>
+        <w:b/>
+        <w:bCs/>
+      </w:rPr>
+      <w:tblPr/>
+      <w:tcPr>
+        <w:tcBorders>
+          <w:top w:val="nil"/>
+          <w:left w:val="nil"/>
+          <w:right w:val="nil"/>
+          <w:insideH w:val="nil"/>
+          <w:insideV w:val="nil"/>
+        </w:tcBorders>
+        <w:shd w:val="clear" w:color="auto" w:fill="FFFFFF" w:themeFill="background1"/>
+      </w:tcPr>
+    </w:tblStylePr>
+    <w:tblStylePr w:type="lastRow">
+      <w:rPr>
+        <w:b/>
+        <w:bCs/>
+      </w:rPr>
+      <w:tblPr/>
+      <w:tcPr>
+        <w:tcBorders>
+          <w:left w:val="nil"/>
+          <w:bottom w:val="nil"/>
+          <w:right w:val="nil"/>
+          <w:insideH w:val="nil"/>
+          <w:insideV w:val="nil"/>
+        </w:tcBorders>
+        <w:shd w:val="clear" w:color="auto" w:fill="FFFFFF" w:themeFill="background1"/>
+      </w:tcPr>
+    </w:tblStylePr>
+    <w:tblStylePr w:type="firstCol">
+      <w:pPr>
+        <w:jc w:val="right"/>
+      </w:pPr>
+      <w:rPr>
+        <w:i/>
+        <w:iCs/>
+      </w:rPr>
+      <w:tblPr/>
+      <w:tcPr>
+        <w:tcBorders>
+          <w:top w:val="nil"/>
+          <w:left w:val="nil"/>
+          <w:bottom w:val="nil"/>
+          <w:insideH w:val="nil"/>
+          <w:insideV w:val="nil"/>
+        </w:tcBorders>
+        <w:shd w:val="clear" w:color="auto" w:fill="FFFFFF" w:themeFill="background1"/>
+      </w:tcPr>
+    </w:tblStylePr>
+    <w:tblStylePr w:type="lastCol">
+      <w:rPr>
+        <w:i/>
+        <w:iCs/>
+      </w:rPr>
+      <w:tblPr/>
+      <w:tcPr>
+        <w:tcBorders>
+          <w:top w:val="nil"/>
+          <w:bottom w:val="nil"/>
+          <w:right w:val="nil"/>
+          <w:insideH w:val="nil"/>
+          <w:insideV w:val="nil"/>
+        </w:tcBorders>
+        <w:shd w:val="clear" w:color="auto" w:fill="FFFFFF" w:themeFill="background1"/>
+      </w:tcPr>
+    </w:tblStylePr>
+    <w:tblStylePr w:type="band1Vert">
+      <w:tblPr/>
+      <w:tcPr>
+        <w:shd w:val="clear" w:color="auto" w:fill="DEEAF6" w:themeFill="accent1" w:themeFillTint="33"/>
+      </w:tcPr>
+    </w:tblStylePr>
+    <w:tblStylePr w:type="band1Horz">
+      <w:tblPr/>
+      <w:tcPr>
+        <w:shd w:val="clear" w:color="auto" w:fill="DEEAF6" w:themeFill="accent1" w:themeFillTint="33"/>
+      </w:tcPr>
+    </w:tblStylePr>
+    <w:tblStylePr w:type="neCell">
+      <w:tblPr/>
+      <w:tcPr>
+        <w:tcBorders>
+          <w:bottom w:val="single" w:sz="4" w:space="0" w:color="9CC2E5" w:themeColor="accent1" w:themeTint="99"/>
+        </w:tcBorders>
+      </w:tcPr>
+    </w:tblStylePr>
+    <w:tblStylePr w:type="nwCell">
+      <w:tblPr/>
+      <w:tcPr>
+        <w:tcBorders>
+          <w:bottom w:val="single" w:sz="4" w:space="0" w:color="9CC2E5" w:themeColor="accent1" w:themeTint="99"/>
+        </w:tcBorders>
+      </w:tcPr>
+    </w:tblStylePr>
+    <w:tblStylePr w:type="seCell">
+      <w:tblPr/>
+      <w:tcPr>
+        <w:tcBorders>
+          <w:top w:val="single" w:sz="4" w:space="0" w:color="9CC2E5" w:themeColor="accent1" w:themeTint="99"/>
+        </w:tcBorders>
+      </w:tcPr>
+    </w:tblStylePr>
+    <w:tblStylePr w:type="swCell">
+      <w:tblPr/>
+      <w:tcPr>
+        <w:tcBorders>
+          <w:top w:val="single" w:sz="4" w:space="0" w:color="9CC2E5" w:themeColor="accent1" w:themeTint="99"/>
+        </w:tcBorders>
+      </w:tcPr>
+    </w:tblStylePr>
+  </w:style>
+  <w:style w:type="table" w:styleId="ListTable5Dark-Accent1">
+    <w:name w:val="List Table 5 Dark Accent 1"/>
+    <w:basedOn w:val="TableNormal"/>
+    <w:uiPriority w:val="50"/>
+    <w:rsid w:val="00FC4961"/>
+    <w:pPr>
+      <w:spacing w:line="240" w:lineRule="auto"/>
+    </w:pPr>
+    <w:rPr>
+      <w:color w:val="FFFFFF" w:themeColor="background1"/>
+    </w:rPr>
+    <w:tblPr>
+      <w:tblStyleRowBandSize w:val="1"/>
+      <w:tblStyleColBandSize w:val="1"/>
+      <w:tblInd w:w="0" w:type="dxa"/>
+      <w:tblBorders>
+        <w:top w:val="single" w:sz="24" w:space="0" w:color="5B9BD5" w:themeColor="accent1"/>
+        <w:left w:val="single" w:sz="24" w:space="0" w:color="5B9BD5" w:themeColor="accent1"/>
+        <w:bottom w:val="single" w:sz="24" w:space="0" w:color="5B9BD5" w:themeColor="accent1"/>
+        <w:right w:val="single" w:sz="24" w:space="0" w:color="5B9BD5" w:themeColor="accent1"/>
+      </w:tblBorders>
+      <w:tblCellMar>
+        <w:top w:w="0" w:type="dxa"/>
+        <w:left w:w="108" w:type="dxa"/>
+        <w:bottom w:w="0" w:type="dxa"/>
+        <w:right w:w="108" w:type="dxa"/>
+      </w:tblCellMar>
+    </w:tblPr>
+    <w:tcPr>
+      <w:shd w:val="clear" w:color="auto" w:fill="5B9BD5" w:themeFill="accent1"/>
+    </w:tcPr>
+    <w:tblStylePr w:type="firstRow">
+      <w:rPr>
+        <w:b/>
+        <w:bCs/>
+      </w:rPr>
+      <w:tblPr/>
+      <w:tcPr>
+        <w:tcBorders>
+          <w:bottom w:val="single" w:sz="18" w:space="0" w:color="FFFFFF" w:themeColor="background1"/>
+        </w:tcBorders>
+      </w:tcPr>
+    </w:tblStylePr>
+    <w:tblStylePr w:type="lastRow">
+      <w:rPr>
+        <w:b/>
+        <w:bCs/>
+      </w:rPr>
+      <w:tblPr/>
+      <w:tcPr>
+        <w:tcBorders>
+          <w:top w:val="single" w:sz="4" w:space="0" w:color="FFFFFF" w:themeColor="background1"/>
+        </w:tcBorders>
+      </w:tcPr>
+    </w:tblStylePr>
+    <w:tblStylePr w:type="firstCol">
+      <w:rPr>
+        <w:b/>
+        <w:bCs/>
+      </w:rPr>
+      <w:tblPr/>
+      <w:tcPr>
+        <w:tcBorders>
+          <w:right w:val="single" w:sz="4" w:space="0" w:color="FFFFFF" w:themeColor="background1"/>
+        </w:tcBorders>
+      </w:tcPr>
+    </w:tblStylePr>
+    <w:tblStylePr w:type="lastCol">
+      <w:rPr>
+        <w:b/>
+        <w:bCs/>
+      </w:rPr>
+      <w:tblPr/>
+      <w:tcPr>
+        <w:tcBorders>
+          <w:left w:val="single" w:sz="4" w:space="0" w:color="FFFFFF" w:themeColor="background1"/>
+        </w:tcBorders>
+      </w:tcPr>
+    </w:tblStylePr>
+    <w:tblStylePr w:type="band1Vert">
+      <w:tblPr/>
+      <w:tcPr>
+        <w:tcBorders>
+          <w:left w:val="single" w:sz="4" w:space="0" w:color="FFFFFF" w:themeColor="background1"/>
+          <w:right w:val="single" w:sz="4" w:space="0" w:color="FFFFFF" w:themeColor="background1"/>
+        </w:tcBorders>
+      </w:tcPr>
+    </w:tblStylePr>
+    <w:tblStylePr w:type="band2Vert">
+      <w:tblPr/>
+      <w:tcPr>
+        <w:tcBorders>
+          <w:left w:val="single" w:sz="4" w:space="0" w:color="FFFFFF" w:themeColor="background1"/>
+          <w:right w:val="single" w:sz="4" w:space="0" w:color="FFFFFF" w:themeColor="background1"/>
+        </w:tcBorders>
+      </w:tcPr>
+    </w:tblStylePr>
+    <w:tblStylePr w:type="band1Horz">
+      <w:tblPr/>
+      <w:tcPr>
+        <w:tcBorders>
+          <w:top w:val="single" w:sz="4" w:space="0" w:color="FFFFFF" w:themeColor="background1"/>
+          <w:bottom w:val="single" w:sz="4" w:space="0" w:color="FFFFFF" w:themeColor="background1"/>
+        </w:tcBorders>
+      </w:tcPr>
+    </w:tblStylePr>
+    <w:tblStylePr w:type="neCell">
+      <w:tblPr/>
+      <w:tcPr>
+        <w:tcBorders>
+          <w:left w:val="nil"/>
+        </w:tcBorders>
+      </w:tcPr>
+    </w:tblStylePr>
+    <w:tblStylePr w:type="nwCell">
+      <w:tblPr/>
+      <w:tcPr>
+        <w:tcBorders>
+          <w:right w:val="nil"/>
+        </w:tcBorders>
+      </w:tcPr>
+    </w:tblStylePr>
+    <w:tblStylePr w:type="seCell">
+      <w:tblPr/>
+      <w:tcPr>
+        <w:tcBorders>
+          <w:top w:val="nil"/>
+          <w:left w:val="nil"/>
+        </w:tcBorders>
+      </w:tcPr>
+    </w:tblStylePr>
+    <w:tblStylePr w:type="swCell">
+      <w:tblPr/>
+      <w:tcPr>
+        <w:tcBorders>
+          <w:top w:val="nil"/>
+          <w:right w:val="nil"/>
+        </w:tcBorders>
+      </w:tcPr>
+    </w:tblStylePr>
+  </w:style>
+  <w:style w:type="table" w:styleId="ListTable5Dark-Accent2">
+    <w:name w:val="List Table 5 Dark Accent 2"/>
+    <w:basedOn w:val="TableNormal"/>
+    <w:uiPriority w:val="50"/>
+    <w:rsid w:val="00FC4961"/>
+    <w:pPr>
+      <w:spacing w:line="240" w:lineRule="auto"/>
+    </w:pPr>
+    <w:rPr>
+      <w:color w:val="FFFFFF" w:themeColor="background1"/>
+    </w:rPr>
+    <w:tblPr>
+      <w:tblStyleRowBandSize w:val="1"/>
+      <w:tblStyleColBandSize w:val="1"/>
+      <w:tblInd w:w="0" w:type="dxa"/>
+      <w:tblBorders>
+        <w:top w:val="single" w:sz="24" w:space="0" w:color="ED7D31" w:themeColor="accent2"/>
+        <w:left w:val="single" w:sz="24" w:space="0" w:color="ED7D31" w:themeColor="accent2"/>
+        <w:bottom w:val="single" w:sz="24" w:space="0" w:color="ED7D31" w:themeColor="accent2"/>
+        <w:right w:val="single" w:sz="24" w:space="0" w:color="ED7D31" w:themeColor="accent2"/>
+      </w:tblBorders>
+      <w:tblCellMar>
+        <w:top w:w="0" w:type="dxa"/>
+        <w:left w:w="108" w:type="dxa"/>
+        <w:bottom w:w="0" w:type="dxa"/>
+        <w:right w:w="108" w:type="dxa"/>
+      </w:tblCellMar>
+    </w:tblPr>
+    <w:tcPr>
+      <w:shd w:val="clear" w:color="auto" w:fill="ED7D31" w:themeFill="accent2"/>
+    </w:tcPr>
+    <w:tblStylePr w:type="firstRow">
+      <w:rPr>
+        <w:b/>
+        <w:bCs/>
+      </w:rPr>
+      <w:tblPr/>
+      <w:tcPr>
+        <w:tcBorders>
+          <w:bottom w:val="single" w:sz="18" w:space="0" w:color="FFFFFF" w:themeColor="background1"/>
+        </w:tcBorders>
+      </w:tcPr>
+    </w:tblStylePr>
+    <w:tblStylePr w:type="lastRow">
+      <w:rPr>
+        <w:b/>
+        <w:bCs/>
+      </w:rPr>
+      <w:tblPr/>
+      <w:tcPr>
+        <w:tcBorders>
+          <w:top w:val="single" w:sz="4" w:space="0" w:color="FFFFFF" w:themeColor="background1"/>
+        </w:tcBorders>
+      </w:tcPr>
+    </w:tblStylePr>
+    <w:tblStylePr w:type="firstCol">
+      <w:rPr>
+        <w:b/>
+        <w:bCs/>
+      </w:rPr>
+      <w:tblPr/>
+      <w:tcPr>
+        <w:tcBorders>
+          <w:right w:val="single" w:sz="4" w:space="0" w:color="FFFFFF" w:themeColor="background1"/>
+        </w:tcBorders>
+      </w:tcPr>
+    </w:tblStylePr>
+    <w:tblStylePr w:type="lastCol">
+      <w:rPr>
+        <w:b/>
+        <w:bCs/>
+      </w:rPr>
+      <w:tblPr/>
+      <w:tcPr>
+        <w:tcBorders>
+          <w:left w:val="single" w:sz="4" w:space="0" w:color="FFFFFF" w:themeColor="background1"/>
+        </w:tcBorders>
+      </w:tcPr>
+    </w:tblStylePr>
+    <w:tblStylePr w:type="band1Vert">
+      <w:tblPr/>
+      <w:tcPr>
+        <w:tcBorders>
+          <w:left w:val="single" w:sz="4" w:space="0" w:color="FFFFFF" w:themeColor="background1"/>
+          <w:right w:val="single" w:sz="4" w:space="0" w:color="FFFFFF" w:themeColor="background1"/>
+        </w:tcBorders>
+      </w:tcPr>
+    </w:tblStylePr>
+    <w:tblStylePr w:type="band2Vert">
+      <w:tblPr/>
+      <w:tcPr>
+        <w:tcBorders>
+          <w:left w:val="single" w:sz="4" w:space="0" w:color="FFFFFF" w:themeColor="background1"/>
+          <w:right w:val="single" w:sz="4" w:space="0" w:color="FFFFFF" w:themeColor="background1"/>
+        </w:tcBorders>
+      </w:tcPr>
+    </w:tblStylePr>
+    <w:tblStylePr w:type="band1Horz">
+      <w:tblPr/>
+      <w:tcPr>
+        <w:tcBorders>
+          <w:top w:val="single" w:sz="4" w:space="0" w:color="FFFFFF" w:themeColor="background1"/>
+          <w:bottom w:val="single" w:sz="4" w:space="0" w:color="FFFFFF" w:themeColor="background1"/>
+        </w:tcBorders>
+      </w:tcPr>
+    </w:tblStylePr>
+    <w:tblStylePr w:type="neCell">
+      <w:tblPr/>
+      <w:tcPr>
+        <w:tcBorders>
+          <w:left w:val="nil"/>
+        </w:tcBorders>
+      </w:tcPr>
+    </w:tblStylePr>
+    <w:tblStylePr w:type="nwCell">
+      <w:tblPr/>
+      <w:tcPr>
+        <w:tcBorders>
+          <w:right w:val="nil"/>
+        </w:tcBorders>
+      </w:tcPr>
+    </w:tblStylePr>
+    <w:tblStylePr w:type="seCell">
+      <w:tblPr/>
+      <w:tcPr>
+        <w:tcBorders>
+          <w:top w:val="nil"/>
+          <w:left w:val="nil"/>
+        </w:tcBorders>
+      </w:tcPr>
+    </w:tblStylePr>
+    <w:tblStylePr w:type="swCell">
+      <w:tblPr/>
+      <w:tcPr>
+        <w:tcBorders>
+          <w:top w:val="nil"/>
+          <w:right w:val="nil"/>
+        </w:tcBorders>
+      </w:tcPr>
+    </w:tblStylePr>
+  </w:style>
+  <w:style w:type="table" w:styleId="ListTable5Dark-Accent3">
+    <w:name w:val="List Table 5 Dark Accent 3"/>
+    <w:basedOn w:val="TableNormal"/>
+    <w:uiPriority w:val="50"/>
+    <w:rsid w:val="00FC4961"/>
+    <w:pPr>
+      <w:spacing w:line="240" w:lineRule="auto"/>
+    </w:pPr>
+    <w:rPr>
+      <w:color w:val="FFFFFF" w:themeColor="background1"/>
+    </w:rPr>
+    <w:tblPr>
+      <w:tblStyleRowBandSize w:val="1"/>
+      <w:tblStyleColBandSize w:val="1"/>
+      <w:tblInd w:w="0" w:type="dxa"/>
+      <w:tblBorders>
+        <w:top w:val="single" w:sz="24" w:space="0" w:color="A5A5A5" w:themeColor="accent3"/>
+        <w:left w:val="single" w:sz="24" w:space="0" w:color="A5A5A5" w:themeColor="accent3"/>
+        <w:bottom w:val="single" w:sz="24" w:space="0" w:color="A5A5A5" w:themeColor="accent3"/>
+        <w:right w:val="single" w:sz="24" w:space="0" w:color="A5A5A5" w:themeColor="accent3"/>
+      </w:tblBorders>
+      <w:tblCellMar>
+        <w:top w:w="0" w:type="dxa"/>
+        <w:left w:w="108" w:type="dxa"/>
+        <w:bottom w:w="0" w:type="dxa"/>
+        <w:right w:w="108" w:type="dxa"/>
+      </w:tblCellMar>
+    </w:tblPr>
+    <w:tcPr>
+      <w:shd w:val="clear" w:color="auto" w:fill="A5A5A5" w:themeFill="accent3"/>
+    </w:tcPr>
+    <w:tblStylePr w:type="firstRow">
+      <w:rPr>
+        <w:b/>
+        <w:bCs/>
+      </w:rPr>
+      <w:tblPr/>
+      <w:tcPr>
+        <w:tcBorders>
+          <w:bottom w:val="single" w:sz="18" w:space="0" w:color="FFFFFF" w:themeColor="background1"/>
+        </w:tcBorders>
+      </w:tcPr>
+    </w:tblStylePr>
+    <w:tblStylePr w:type="lastRow">
+      <w:rPr>
+        <w:b/>
+        <w:bCs/>
+      </w:rPr>
+      <w:tblPr/>
+      <w:tcPr>
+        <w:tcBorders>
+          <w:top w:val="single" w:sz="4" w:space="0" w:color="FFFFFF" w:themeColor="background1"/>
+        </w:tcBorders>
+      </w:tcPr>
+    </w:tblStylePr>
+    <w:tblStylePr w:type="firstCol">
+      <w:rPr>
+        <w:b/>
+        <w:bCs/>
+      </w:rPr>
+      <w:tblPr/>
+      <w:tcPr>
+        <w:tcBorders>
+          <w:right w:val="single" w:sz="4" w:space="0" w:color="FFFFFF" w:themeColor="background1"/>
+        </w:tcBorders>
+      </w:tcPr>
+    </w:tblStylePr>
+    <w:tblStylePr w:type="lastCol">
+      <w:rPr>
+        <w:b/>
+        <w:bCs/>
+      </w:rPr>
+      <w:tblPr/>
+      <w:tcPr>
+        <w:tcBorders>
+          <w:left w:val="single" w:sz="4" w:space="0" w:color="FFFFFF" w:themeColor="background1"/>
+        </w:tcBorders>
+      </w:tcPr>
+    </w:tblStylePr>
+    <w:tblStylePr w:type="band1Vert">
+      <w:tblPr/>
+      <w:tcPr>
+        <w:tcBorders>
+          <w:left w:val="single" w:sz="4" w:space="0" w:color="FFFFFF" w:themeColor="background1"/>
+          <w:right w:val="single" w:sz="4" w:space="0" w:color="FFFFFF" w:themeColor="background1"/>
+        </w:tcBorders>
+      </w:tcPr>
+    </w:tblStylePr>
+    <w:tblStylePr w:type="band2Vert">
+      <w:tblPr/>
+      <w:tcPr>
+        <w:tcBorders>
+          <w:left w:val="single" w:sz="4" w:space="0" w:color="FFFFFF" w:themeColor="background1"/>
+          <w:right w:val="single" w:sz="4" w:space="0" w:color="FFFFFF" w:themeColor="background1"/>
+        </w:tcBorders>
+      </w:tcPr>
+    </w:tblStylePr>
+    <w:tblStylePr w:type="band1Horz">
+      <w:tblPr/>
+      <w:tcPr>
+        <w:tcBorders>
+          <w:top w:val="single" w:sz="4" w:space="0" w:color="FFFFFF" w:themeColor="background1"/>
+          <w:bottom w:val="single" w:sz="4" w:space="0" w:color="FFFFFF" w:themeColor="background1"/>
+        </w:tcBorders>
+      </w:tcPr>
+    </w:tblStylePr>
+    <w:tblStylePr w:type="neCell">
+      <w:tblPr/>
+      <w:tcPr>
+        <w:tcBorders>
+          <w:left w:val="nil"/>
+        </w:tcBorders>
+      </w:tcPr>
+    </w:tblStylePr>
+    <w:tblStylePr w:type="nwCell">
+      <w:tblPr/>
+      <w:tcPr>
+        <w:tcBorders>
+          <w:right w:val="nil"/>
+        </w:tcBorders>
+      </w:tcPr>
+    </w:tblStylePr>
+    <w:tblStylePr w:type="seCell">
+      <w:tblPr/>
+      <w:tcPr>
+        <w:tcBorders>
+          <w:top w:val="nil"/>
+          <w:left w:val="nil"/>
+        </w:tcBorders>
+      </w:tcPr>
+    </w:tblStylePr>
+    <w:tblStylePr w:type="swCell">
+      <w:tblPr/>
+      <w:tcPr>
+        <w:tcBorders>
+          <w:top w:val="nil"/>
+          <w:right w:val="nil"/>
+        </w:tcBorders>
+      </w:tcPr>
+    </w:tblStylePr>
+  </w:style>
+  <w:style w:type="table" w:styleId="ListTable7Colorful">
+    <w:name w:val="List Table 7 Colorful"/>
+    <w:basedOn w:val="TableNormal"/>
+    <w:uiPriority w:val="52"/>
+    <w:rsid w:val="00FC4961"/>
+    <w:pPr>
+      <w:spacing w:line="240" w:lineRule="auto"/>
+    </w:pPr>
+    <w:rPr>
+      <w:color w:val="000000" w:themeColor="text1"/>
+    </w:rPr>
+    <w:tblPr>
+      <w:tblStyleRowBandSize w:val="1"/>
+      <w:tblStyleColBandSize w:val="1"/>
+      <w:tblInd w:w="0" w:type="dxa"/>
+      <w:tblCellMar>
+        <w:top w:w="0" w:type="dxa"/>
+        <w:left w:w="108" w:type="dxa"/>
+        <w:bottom w:w="0" w:type="dxa"/>
+        <w:right w:w="108" w:type="dxa"/>
+      </w:tblCellMar>
+    </w:tblPr>
+    <w:tblStylePr w:type="firstRow">
+      <w:rPr>
+        <w:rFonts w:asciiTheme="majorHAnsi" w:eastAsiaTheme="majorEastAsia" w:hAnsiTheme="majorHAnsi" w:cstheme="majorBidi"/>
+        <w:i/>
+        <w:iCs/>
+        <w:sz w:val="26"/>
+      </w:rPr>
+      <w:tblPr/>
+      <w:tcPr>
+        <w:tcBorders>
+          <w:bottom w:val="single" w:sz="4" w:space="0" w:color="000000" w:themeColor="text1"/>
+        </w:tcBorders>
+        <w:shd w:val="clear" w:color="auto" w:fill="FFFFFF" w:themeFill="background1"/>
+      </w:tcPr>
+    </w:tblStylePr>
+    <w:tblStylePr w:type="lastRow">
+      <w:rPr>
+        <w:rFonts w:asciiTheme="majorHAnsi" w:eastAsiaTheme="majorEastAsia" w:hAnsiTheme="majorHAnsi" w:cstheme="majorBidi"/>
+        <w:i/>
+        <w:iCs/>
+        <w:sz w:val="26"/>
+      </w:rPr>
+      <w:tblPr/>
+      <w:tcPr>
+        <w:tcBorders>
+          <w:top w:val="single" w:sz="4" w:space="0" w:color="000000" w:themeColor="text1"/>
+        </w:tcBorders>
+        <w:shd w:val="clear" w:color="auto" w:fill="FFFFFF" w:themeFill="background1"/>
+      </w:tcPr>
+    </w:tblStylePr>
+    <w:tblStylePr w:type="firstCol">
+      <w:pPr>
+        <w:jc w:val="right"/>
+      </w:pPr>
+      <w:rPr>
+        <w:rFonts w:asciiTheme="majorHAnsi" w:eastAsiaTheme="majorEastAsia" w:hAnsiTheme="majorHAnsi" w:cstheme="majorBidi"/>
+        <w:i/>
+        <w:iCs/>
+        <w:sz w:val="26"/>
+      </w:rPr>
+      <w:tblPr/>
+      <w:tcPr>
+        <w:tcBorders>
+          <w:right w:val="single" w:sz="4" w:space="0" w:color="000000" w:themeColor="text1"/>
+        </w:tcBorders>
+        <w:shd w:val="clear" w:color="auto" w:fill="FFFFFF" w:themeFill="background1"/>
+      </w:tcPr>
+    </w:tblStylePr>
+    <w:tblStylePr w:type="lastCol">
+      <w:rPr>
+        <w:rFonts w:asciiTheme="majorHAnsi" w:eastAsiaTheme="majorEastAsia" w:hAnsiTheme="majorHAnsi" w:cstheme="majorBidi"/>
+        <w:i/>
+        <w:iCs/>
+        <w:sz w:val="26"/>
+      </w:rPr>
+      <w:tblPr/>
+      <w:tcPr>
+        <w:tcBorders>
+          <w:left w:val="single" w:sz="4" w:space="0" w:color="000000" w:themeColor="text1"/>
+        </w:tcBorders>
+        <w:shd w:val="clear" w:color="auto" w:fill="FFFFFF" w:themeFill="background1"/>
+      </w:tcPr>
+    </w:tblStylePr>
+    <w:tblStylePr w:type="band1Vert">
+      <w:tblPr/>
+      <w:tcPr>
+        <w:shd w:val="clear" w:color="auto" w:fill="CCCCCC" w:themeFill="text1" w:themeFillTint="33"/>
+      </w:tcPr>
+    </w:tblStylePr>
+    <w:tblStylePr w:type="band1Horz">
+      <w:tblPr/>
+      <w:tcPr>
+        <w:shd w:val="clear" w:color="auto" w:fill="CCCCCC" w:themeFill="text1" w:themeFillTint="33"/>
+      </w:tcPr>
+    </w:tblStylePr>
+    <w:tblStylePr w:type="neCell">
+      <w:tblPr/>
+      <w:tcPr>
+        <w:tcBorders>
+          <w:left w:val="nil"/>
+        </w:tcBorders>
+      </w:tcPr>
+    </w:tblStylePr>
+    <w:tblStylePr w:type="nwCell">
+      <w:tblPr/>
+      <w:tcPr>
+        <w:tcBorders>
+          <w:right w:val="nil"/>
+        </w:tcBorders>
+      </w:tcPr>
+    </w:tblStylePr>
+    <w:tblStylePr w:type="seCell">
+      <w:tblPr/>
+      <w:tcPr>
+        <w:tcBorders>
+          <w:left w:val="nil"/>
+        </w:tcBorders>
+      </w:tcPr>
+    </w:tblStylePr>
+    <w:tblStylePr w:type="swCell">
+      <w:tblPr/>
+      <w:tcPr>
+        <w:tcBorders>
+          <w:right w:val="nil"/>
+        </w:tcBorders>
+      </w:tcPr>
+    </w:tblStylePr>
   </w:style>
 </w:styles>
 </file>

</xml_diff>

<commit_message>
added presentation, finished code cleanup
</commit_message>
<xml_diff>
--- a/eng2bsl/ProjectReport.docx
+++ b/eng2bsl/ProjectReport.docx
@@ -1,6 +1,6 @@
 
 <file path=word/document.xml><?xml version="1.0" encoding="utf-8"?>
-<w:document xmlns:wpc="http://schemas.microsoft.com/office/word/2010/wordprocessingCanvas" xmlns:cx="http://schemas.microsoft.com/office/drawing/2014/chartex" xmlns:cx1="http://schemas.microsoft.com/office/drawing/2015/9/8/chartex" xmlns:cx2="http://schemas.microsoft.com/office/drawing/2015/10/21/chartex" xmlns:cx3="http://schemas.microsoft.com/office/drawing/2016/5/9/chartex" xmlns:cx4="http://schemas.microsoft.com/office/drawing/2016/5/10/chartex" xmlns:cx5="http://schemas.microsoft.com/office/drawing/2016/5/11/chartex" xmlns:cx6="http://schemas.microsoft.com/office/drawing/2016/5/12/chartex" xmlns:cx7="http://schemas.microsoft.com/office/drawing/2016/5/13/chartex" xmlns:cx8="http://schemas.microsoft.com/office/drawing/2016/5/14/chartex" xmlns:mc="http://schemas.openxmlformats.org/markup-compatibility/2006" xmlns:o="urn:schemas-microsoft-com:office:office" xmlns:r="http://schemas.openxmlformats.org/officeDocument/2006/relationships" xmlns:m="http://schemas.openxmlformats.org/officeDocument/2006/math" xmlns:v="urn:schemas-microsoft-com:vml" xmlns:wp14="http://schemas.microsoft.com/office/word/2010/wordprocessingDrawing" xmlns:wp="http://schemas.openxmlformats.org/drawingml/2006/wordprocessingDrawing" xmlns:w10="urn:schemas-microsoft-com:office:word" xmlns:w="http://schemas.openxmlformats.org/wordprocessingml/2006/main" xmlns:w14="http://schemas.microsoft.com/office/word/2010/wordml" xmlns:w15="http://schemas.microsoft.com/office/word/2012/wordml" xmlns:w16se="http://schemas.microsoft.com/office/word/2015/wordml/symex" xmlns:wpg="http://schemas.microsoft.com/office/word/2010/wordprocessingGroup" xmlns:wpi="http://schemas.microsoft.com/office/word/2010/wordprocessingInk" xmlns:wne="http://schemas.microsoft.com/office/word/2006/wordml" xmlns:wps="http://schemas.microsoft.com/office/word/2010/wordprocessingShape" mc:Ignorable="w14 w15 w16se wp14">
+<w:document xmlns:wpc="http://schemas.microsoft.com/office/word/2010/wordprocessingCanvas" xmlns:mo="http://schemas.microsoft.com/office/mac/office/2008/main" xmlns:mc="http://schemas.openxmlformats.org/markup-compatibility/2006" xmlns:mv="urn:schemas-microsoft-com:mac:vml" xmlns:o="urn:schemas-microsoft-com:office:office" xmlns:r="http://schemas.openxmlformats.org/officeDocument/2006/relationships" xmlns:m="http://schemas.openxmlformats.org/officeDocument/2006/math" xmlns:v="urn:schemas-microsoft-com:vml" xmlns:wp14="http://schemas.microsoft.com/office/word/2010/wordprocessingDrawing" xmlns:wp="http://schemas.openxmlformats.org/drawingml/2006/wordprocessingDrawing" xmlns:w10="urn:schemas-microsoft-com:office:word" xmlns:w="http://schemas.openxmlformats.org/wordprocessingml/2006/main" xmlns:w14="http://schemas.microsoft.com/office/word/2010/wordml" xmlns:w15="http://schemas.microsoft.com/office/word/2012/wordml" xmlns:wpg="http://schemas.microsoft.com/office/word/2010/wordprocessingGroup" xmlns:wpi="http://schemas.microsoft.com/office/word/2010/wordprocessingInk" xmlns:wne="http://schemas.microsoft.com/office/word/2006/wordml" xmlns:wps="http://schemas.microsoft.com/office/word/2010/wordprocessingShape" mc:Ignorable="w14 w15 wp14">
   <w:body>
     <w:p>
       <w:pPr>
@@ -3012,7 +3012,6 @@
           <w:noProof/>
           <w:sz w:val="36"/>
           <w:szCs w:val="36"/>
-          <w:lang w:bidi="ar-SA"/>
         </w:rPr>
         <mc:AlternateContent>
           <mc:Choice Requires="wps">
@@ -3070,7 +3069,7 @@
               </wp:anchor>
             </w:drawing>
           </mc:Choice>
-          <mc:Fallback>
+          <mc:Fallback xmlns:w16se="http://schemas.microsoft.com/office/word/2015/wordml/symex" xmlns:cx8="http://schemas.microsoft.com/office/drawing/2016/5/14/chartex" xmlns:cx7="http://schemas.microsoft.com/office/drawing/2016/5/13/chartex" xmlns:cx6="http://schemas.microsoft.com/office/drawing/2016/5/12/chartex" xmlns:cx5="http://schemas.microsoft.com/office/drawing/2016/5/11/chartex" xmlns:cx4="http://schemas.microsoft.com/office/drawing/2016/5/10/chartex" xmlns:cx3="http://schemas.microsoft.com/office/drawing/2016/5/9/chartex" xmlns:cx2="http://schemas.microsoft.com/office/drawing/2015/10/21/chartex" xmlns:cx1="http://schemas.microsoft.com/office/drawing/2015/9/8/chartex" xmlns:cx="http://schemas.microsoft.com/office/drawing/2014/chartex">
             <w:pict>
               <v:shapetype w14:anchorId="2F4777E1" id="_x0000_t34" coordsize="21600,21600" o:spt="34" o:oned="t" adj="10800" path="m,l@0,0@0,21600,21600,21600e" filled="f">
                 <v:stroke joinstyle="miter"/>
@@ -3562,7 +3561,9 @@
           <w:tcPr>
             <w:tcW w:w="816" w:type="dxa"/>
           </w:tcPr>
-          <w:p/>
+          <w:p>
+            <w:bookmarkStart w:id="0" w:name="_GoBack"/>
+          </w:p>
         </w:tc>
       </w:tr>
     </w:tbl>
@@ -3570,7 +3571,6 @@
       <w:r>
         <w:rPr>
           <w:noProof/>
-          <w:lang w:bidi="ar-SA"/>
         </w:rPr>
         <mc:AlternateContent>
           <mc:Choice Requires="wps">
@@ -3629,7 +3629,7 @@
               </wp:anchor>
             </w:drawing>
           </mc:Choice>
-          <mc:Fallback>
+          <mc:Fallback xmlns:w16se="http://schemas.microsoft.com/office/word/2015/wordml/symex" xmlns:cx8="http://schemas.microsoft.com/office/drawing/2016/5/14/chartex" xmlns:cx7="http://schemas.microsoft.com/office/drawing/2016/5/13/chartex" xmlns:cx6="http://schemas.microsoft.com/office/drawing/2016/5/12/chartex" xmlns:cx5="http://schemas.microsoft.com/office/drawing/2016/5/11/chartex" xmlns:cx4="http://schemas.microsoft.com/office/drawing/2016/5/10/chartex" xmlns:cx3="http://schemas.microsoft.com/office/drawing/2016/5/9/chartex" xmlns:cx2="http://schemas.microsoft.com/office/drawing/2015/10/21/chartex" xmlns:cx1="http://schemas.microsoft.com/office/drawing/2015/9/8/chartex" xmlns:cx="http://schemas.microsoft.com/office/drawing/2014/chartex">
             <w:pict>
               <v:shapetype w14:anchorId="2D1E13BB" id="_x0000_t13" coordsize="21600,21600" o:spt="13" adj="16200,5400" path="m@0,l@0@1,0@1,0@2@0@2@0,21600,21600,10800xe">
                 <v:stroke joinstyle="miter"/>
@@ -3709,7 +3709,6 @@
       <w:r>
         <w:rPr>
           <w:noProof/>
-          <w:lang w:bidi="ar-SA"/>
         </w:rPr>
         <mc:AlternateContent>
           <mc:Choice Requires="wps">
@@ -3768,7 +3767,7 @@
               </wp:anchor>
             </w:drawing>
           </mc:Choice>
-          <mc:Fallback>
+          <mc:Fallback xmlns:w16se="http://schemas.microsoft.com/office/word/2015/wordml/symex" xmlns:cx8="http://schemas.microsoft.com/office/drawing/2016/5/14/chartex" xmlns:cx7="http://schemas.microsoft.com/office/drawing/2016/5/13/chartex" xmlns:cx6="http://schemas.microsoft.com/office/drawing/2016/5/12/chartex" xmlns:cx5="http://schemas.microsoft.com/office/drawing/2016/5/11/chartex" xmlns:cx4="http://schemas.microsoft.com/office/drawing/2016/5/10/chartex" xmlns:cx3="http://schemas.microsoft.com/office/drawing/2016/5/9/chartex" xmlns:cx2="http://schemas.microsoft.com/office/drawing/2015/10/21/chartex" xmlns:cx1="http://schemas.microsoft.com/office/drawing/2015/9/8/chartex" xmlns:cx="http://schemas.microsoft.com/office/drawing/2014/chartex">
             <w:pict>
               <v:shape w14:anchorId="6BAC7B1A" id="Arrow: Right 6" o:spid="_x0000_s1026" type="#_x0000_t13" style="position:absolute;margin-left:279.6pt;margin-top:2.05pt;width:133.2pt;height:12.6pt;z-index:251661312;visibility:visible;mso-wrap-style:square;mso-wrap-distance-left:9pt;mso-wrap-distance-top:0;mso-wrap-distance-right:9pt;mso-wrap-distance-bottom:0;mso-position-horizontal:absolute;mso-position-horizontal-relative:text;mso-position-vertical:absolute;mso-position-vertical-relative:text;v-text-anchor:middle" o:gfxdata="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" adj="20578" fillcolor="#5b9bd5 [3204]" strokecolor="#1f4d78 [1604]" strokeweight="1pt"/>
             </w:pict>
@@ -3787,23 +3786,31 @@
     <w:p/>
     <w:p>
       <w:r>
+        <w:t xml:space="preserve">          </w:t>
+      </w:r>
+    </w:p>
+    <w:p/>
+    <w:p/>
+    <w:p/>
+    <w:p/>
+    <w:p>
+      <w:r>
         <w:rPr>
           <w:noProof/>
-          <w:lang w:bidi="ar-SA"/>
         </w:rPr>
         <mc:AlternateContent>
           <mc:Choice Requires="wps">
             <w:drawing>
-              <wp:anchor distT="0" distB="0" distL="114300" distR="114300" simplePos="0" relativeHeight="251663360" behindDoc="0" locked="0" layoutInCell="1" allowOverlap="1" wp14:anchorId="02CF392D" wp14:editId="62D134FC">
+              <wp:anchor distT="0" distB="0" distL="114300" distR="114300" simplePos="0" relativeHeight="251663360" behindDoc="0" locked="0" layoutInCell="1" allowOverlap="1" wp14:anchorId="02CF392D" wp14:editId="3A8E37A0">
                 <wp:simplePos x="0" y="0"/>
                 <wp:positionH relativeFrom="column">
-                  <wp:posOffset>1028700</wp:posOffset>
+                  <wp:posOffset>1030941</wp:posOffset>
                 </wp:positionH>
                 <wp:positionV relativeFrom="paragraph">
-                  <wp:posOffset>1239520</wp:posOffset>
+                  <wp:posOffset>314699</wp:posOffset>
                 </wp:positionV>
-                <wp:extent cx="4160520" cy="45719"/>
-                <wp:effectExtent l="19050" t="19050" r="11430" b="31115"/>
+                <wp:extent cx="4160520" cy="148216"/>
+                <wp:effectExtent l="25400" t="25400" r="30480" b="55245"/>
                 <wp:wrapNone/>
                 <wp:docPr id="9" name="Arrow: Left 9"/>
                 <wp:cNvGraphicFramePr/>
@@ -3814,7 +3821,7 @@
                       <wps:spPr>
                         <a:xfrm>
                           <a:off x="0" y="0"/>
-                          <a:ext cx="4160520" cy="45719"/>
+                          <a:ext cx="4160520" cy="148216"/>
                         </a:xfrm>
                         <a:prstGeom prst="leftArrow">
                           <a:avLst/>
@@ -3845,12 +3852,15 @@
                     </wps:wsp>
                   </a:graphicData>
                 </a:graphic>
+                <wp14:sizeRelV relativeFrom="margin">
+                  <wp14:pctHeight>0</wp14:pctHeight>
+                </wp14:sizeRelV>
               </wp:anchor>
             </w:drawing>
           </mc:Choice>
           <mc:Fallback>
             <w:pict>
-              <v:shapetype w14:anchorId="281FC401" id="_x0000_t66" coordsize="21600,21600" o:spt="66" adj="5400,5400" path="m@0,l@0@1,21600@1,21600@2@0@2@0,21600,,10800xe">
+              <v:shapetype w14:anchorId="0587B085" id="_x0000_t66" coordsize="21600,21600" o:spt="66" adj="5400,5400" path="m@0,0l@0@1,21600@1,21600@2@0@2@0,21600,,10800xe">
                 <v:stroke joinstyle="miter"/>
                 <v:formulas>
                   <v:f eqn="val #0"/>
@@ -3864,25 +3874,18 @@
                   <v:h position="#0,#1" xrange="0,21600" yrange="0,10800"/>
                 </v:handles>
               </v:shapetype>
-              <v:shape id="Arrow: Left 9" o:spid="_x0000_s1026" type="#_x0000_t66" style="position:absolute;margin-left:81pt;margin-top:97.6pt;width:327.6pt;height:3.6pt;z-index:251663360;visibility:visible;mso-wrap-style:square;mso-wrap-distance-left:9pt;mso-wrap-distance-top:0;mso-wrap-distance-right:9pt;mso-wrap-distance-bottom:0;mso-position-horizontal:absolute;mso-position-horizontal-relative:text;mso-position-vertical:absolute;mso-position-vertical-relative:text;v-text-anchor:middle" o:gfxdata="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" adj="119" fillcolor="#5b9bd5 [3204]" strokecolor="#1f4d78 [1604]" strokeweight="1pt"/>
+              <v:shape id="Arrow: Left 9" o:spid="_x0000_s1026" type="#_x0000_t66" style="position:absolute;margin-left:81.2pt;margin-top:24.8pt;width:327.6pt;height:11.65pt;z-index:251663360;visibility:visible;mso-wrap-style:square;mso-height-percent:0;mso-wrap-distance-left:9pt;mso-wrap-distance-top:0;mso-wrap-distance-right:9pt;mso-wrap-distance-bottom:0;mso-position-horizontal:absolute;mso-position-horizontal-relative:text;mso-position-vertical:absolute;mso-position-vertical-relative:text;mso-height-percent:0;mso-height-relative:margin;v-text-anchor:middle" o:gfxdata="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" adj="385" fillcolor="#5b9bd5 [3204]" strokecolor="#1f4d78 [1604]" strokeweight="1pt"/>
             </w:pict>
           </mc:Fallback>
         </mc:AlternateContent>
       </w:r>
       <w:r>
-        <w:t xml:space="preserve">          </w:t>
-      </w:r>
-    </w:p>
-    <w:p/>
-    <w:p/>
-    <w:p/>
-    <w:p/>
-    <w:p>
-      <w:r>
-        <w:t xml:space="preserve">1.3 Translation returned semantically and syntactically correctly.                          </w:t>
-      </w:r>
-      <w:bookmarkStart w:id="0" w:name="_GoBack"/>
+        <w:t xml:space="preserve">1.3 Translation returned semantically </w:t>
+      </w:r>
       <w:bookmarkEnd w:id="0"/>
+      <w:r>
+        <w:t xml:space="preserve">and syntactically correctly.                          </w:t>
+      </w:r>
     </w:p>
     <w:sectPr>
       <w:pgSz w:w="12240" w:h="15840"/>
@@ -3895,8 +3898,8 @@
 </file>
 
 <file path=word/numbering.xml><?xml version="1.0" encoding="utf-8"?>
-<w:numbering xmlns:wpc="http://schemas.microsoft.com/office/word/2010/wordprocessingCanvas" xmlns:cx="http://schemas.microsoft.com/office/drawing/2014/chartex" xmlns:cx1="http://schemas.microsoft.com/office/drawing/2015/9/8/chartex" xmlns:cx2="http://schemas.microsoft.com/office/drawing/2015/10/21/chartex" xmlns:cx3="http://schemas.microsoft.com/office/drawing/2016/5/9/chartex" xmlns:cx4="http://schemas.microsoft.com/office/drawing/2016/5/10/chartex" xmlns:cx5="http://schemas.microsoft.com/office/drawing/2016/5/11/chartex" xmlns:cx6="http://schemas.microsoft.com/office/drawing/2016/5/12/chartex" xmlns:cx7="http://schemas.microsoft.com/office/drawing/2016/5/13/chartex" xmlns:cx8="http://schemas.microsoft.com/office/drawing/2016/5/14/chartex" xmlns:mc="http://schemas.openxmlformats.org/markup-compatibility/2006" xmlns:o="urn:schemas-microsoft-com:office:office" xmlns:r="http://schemas.openxmlformats.org/officeDocument/2006/relationships" xmlns:m="http://schemas.openxmlformats.org/officeDocument/2006/math" xmlns:v="urn:schemas-microsoft-com:vml" xmlns:wp14="http://schemas.microsoft.com/office/word/2010/wordprocessingDrawing" xmlns:wp="http://schemas.openxmlformats.org/drawingml/2006/wordprocessingDrawing" xmlns:w10="urn:schemas-microsoft-com:office:word" xmlns:w="http://schemas.openxmlformats.org/wordprocessingml/2006/main" xmlns:w14="http://schemas.microsoft.com/office/word/2010/wordml" xmlns:w15="http://schemas.microsoft.com/office/word/2012/wordml" xmlns:w16se="http://schemas.microsoft.com/office/word/2015/wordml/symex" xmlns:wpg="http://schemas.microsoft.com/office/word/2010/wordprocessingGroup" xmlns:wpi="http://schemas.microsoft.com/office/word/2010/wordprocessingInk" xmlns:wne="http://schemas.microsoft.com/office/word/2006/wordml" xmlns:wps="http://schemas.microsoft.com/office/word/2010/wordprocessingShape" mc:Ignorable="w14 w15 w16se wp14">
-  <w:abstractNum w:abstractNumId="0" w15:restartNumberingAfterBreak="0">
+<w:numbering xmlns:wpc="http://schemas.microsoft.com/office/word/2010/wordprocessingCanvas" xmlns:mo="http://schemas.microsoft.com/office/mac/office/2008/main" xmlns:mc="http://schemas.openxmlformats.org/markup-compatibility/2006" xmlns:mv="urn:schemas-microsoft-com:mac:vml" xmlns:o="urn:schemas-microsoft-com:office:office" xmlns:r="http://schemas.openxmlformats.org/officeDocument/2006/relationships" xmlns:m="http://schemas.openxmlformats.org/officeDocument/2006/math" xmlns:v="urn:schemas-microsoft-com:vml" xmlns:wp14="http://schemas.microsoft.com/office/word/2010/wordprocessingDrawing" xmlns:wp="http://schemas.openxmlformats.org/drawingml/2006/wordprocessingDrawing" xmlns:w10="urn:schemas-microsoft-com:office:word" xmlns:w="http://schemas.openxmlformats.org/wordprocessingml/2006/main" xmlns:w14="http://schemas.microsoft.com/office/word/2010/wordml" xmlns:w15="http://schemas.microsoft.com/office/word/2012/wordml" xmlns:wpg="http://schemas.microsoft.com/office/word/2010/wordprocessingGroup" xmlns:wpi="http://schemas.microsoft.com/office/word/2010/wordprocessingInk" xmlns:wne="http://schemas.microsoft.com/office/word/2006/wordml" xmlns:wps="http://schemas.microsoft.com/office/word/2010/wordprocessingShape" mc:Ignorable="w14 w15 wp14">
+  <w:abstractNum w:abstractNumId="0">
     <w:nsid w:val="55A159CC"/>
     <w:multiLevelType w:val="multilevel"/>
     <w:tmpl w:val="783C27B4"/>
@@ -4016,7 +4019,7 @@
 </file>
 
 <file path=word/styles.xml><?xml version="1.0" encoding="utf-8"?>
-<w:styles xmlns:mc="http://schemas.openxmlformats.org/markup-compatibility/2006" xmlns:r="http://schemas.openxmlformats.org/officeDocument/2006/relationships" xmlns:w="http://schemas.openxmlformats.org/wordprocessingml/2006/main" xmlns:w14="http://schemas.microsoft.com/office/word/2010/wordml" xmlns:w15="http://schemas.microsoft.com/office/word/2012/wordml" xmlns:w16se="http://schemas.microsoft.com/office/word/2015/wordml/symex" mc:Ignorable="w14 w15 w16se">
+<w:styles xmlns:mc="http://schemas.openxmlformats.org/markup-compatibility/2006" xmlns:r="http://schemas.openxmlformats.org/officeDocument/2006/relationships" xmlns:w="http://schemas.openxmlformats.org/wordprocessingml/2006/main" xmlns:w14="http://schemas.microsoft.com/office/word/2010/wordml" xmlns:w15="http://schemas.microsoft.com/office/word/2012/wordml" mc:Ignorable="w14 w15">
   <w:docDefaults>
     <w:rPrDefault>
       <w:rPr>
@@ -4033,7 +4036,7 @@
       </w:pPr>
     </w:pPrDefault>
   </w:docDefaults>
-  <w:latentStyles w:defLockedState="0" w:defUIPriority="99" w:defSemiHidden="0" w:defUnhideWhenUsed="0" w:defQFormat="0" w:count="374">
+  <w:latentStyles w:defLockedState="0" w:defUIPriority="99" w:defSemiHidden="0" w:defUnhideWhenUsed="0" w:defQFormat="0" w:count="380">
     <w:lsdException w:name="Normal" w:uiPriority="0" w:qFormat="1"/>
     <w:lsdException w:name="heading 1" w:uiPriority="9" w:qFormat="1"/>
     <w:lsdException w:name="heading 2" w:semiHidden="1" w:uiPriority="9" w:unhideWhenUsed="1" w:qFormat="1"/>
@@ -4569,6 +4572,13 @@
     <w:tblPr>
       <w:tblStyleRowBandSize w:val="1"/>
       <w:tblStyleColBandSize w:val="1"/>
+      <w:tblInd w:w="0" w:type="dxa"/>
+      <w:tblCellMar>
+        <w:top w:w="0" w:type="dxa"/>
+        <w:left w:w="108" w:type="dxa"/>
+        <w:bottom w:w="0" w:type="dxa"/>
+        <w:right w:w="108" w:type="dxa"/>
+      </w:tblCellMar>
     </w:tblPr>
   </w:style>
   <w:style w:type="table" w:customStyle="1" w:styleId="a0">
@@ -4576,6 +4586,13 @@
     <w:tblPr>
       <w:tblStyleRowBandSize w:val="1"/>
       <w:tblStyleColBandSize w:val="1"/>
+      <w:tblInd w:w="0" w:type="dxa"/>
+      <w:tblCellMar>
+        <w:top w:w="0" w:type="dxa"/>
+        <w:left w:w="108" w:type="dxa"/>
+        <w:bottom w:w="0" w:type="dxa"/>
+        <w:right w:w="108" w:type="dxa"/>
+      </w:tblCellMar>
     </w:tblPr>
   </w:style>
   <w:style w:type="table" w:customStyle="1" w:styleId="a1">
@@ -4583,6 +4600,13 @@
     <w:tblPr>
       <w:tblStyleRowBandSize w:val="1"/>
       <w:tblStyleColBandSize w:val="1"/>
+      <w:tblInd w:w="0" w:type="dxa"/>
+      <w:tblCellMar>
+        <w:top w:w="0" w:type="dxa"/>
+        <w:left w:w="108" w:type="dxa"/>
+        <w:bottom w:w="0" w:type="dxa"/>
+        <w:right w:w="108" w:type="dxa"/>
+      </w:tblCellMar>
     </w:tblPr>
   </w:style>
   <w:style w:type="table" w:styleId="TableGrid">
@@ -4594,6 +4618,7 @@
       <w:spacing w:line="240" w:lineRule="auto"/>
     </w:pPr>
     <w:tblPr>
+      <w:tblInd w:w="0" w:type="dxa"/>
       <w:tblBorders>
         <w:top w:val="single" w:sz="4" w:space="0" w:color="auto"/>
         <w:left w:val="single" w:sz="4" w:space="0" w:color="auto"/>
@@ -4602,6 +4627,12 @@
         <w:insideH w:val="single" w:sz="4" w:space="0" w:color="auto"/>
         <w:insideV w:val="single" w:sz="4" w:space="0" w:color="auto"/>
       </w:tblBorders>
+      <w:tblCellMar>
+        <w:top w:w="0" w:type="dxa"/>
+        <w:left w:w="108" w:type="dxa"/>
+        <w:bottom w:w="0" w:type="dxa"/>
+        <w:right w:w="108" w:type="dxa"/>
+      </w:tblCellMar>
     </w:tblPr>
   </w:style>
   <w:style w:type="table" w:styleId="PlainTable5">
@@ -4615,6 +4646,13 @@
     <w:tblPr>
       <w:tblStyleRowBandSize w:val="1"/>
       <w:tblStyleColBandSize w:val="1"/>
+      <w:tblInd w:w="0" w:type="dxa"/>
+      <w:tblCellMar>
+        <w:top w:w="0" w:type="dxa"/>
+        <w:left w:w="108" w:type="dxa"/>
+        <w:bottom w:w="0" w:type="dxa"/>
+        <w:right w:w="108" w:type="dxa"/>
+      </w:tblCellMar>
     </w:tblPr>
     <w:tblStylePr w:type="firstRow">
       <w:rPr>
@@ -4738,6 +4776,7 @@
     <w:tblPr>
       <w:tblStyleRowBandSize w:val="1"/>
       <w:tblStyleColBandSize w:val="1"/>
+      <w:tblInd w:w="0" w:type="dxa"/>
       <w:tblBorders>
         <w:top w:val="single" w:sz="4" w:space="0" w:color="9CC2E5" w:themeColor="accent1" w:themeTint="99"/>
         <w:left w:val="single" w:sz="4" w:space="0" w:color="9CC2E5" w:themeColor="accent1" w:themeTint="99"/>
@@ -4746,6 +4785,12 @@
         <w:insideH w:val="single" w:sz="4" w:space="0" w:color="9CC2E5" w:themeColor="accent1" w:themeTint="99"/>
         <w:insideV w:val="single" w:sz="4" w:space="0" w:color="9CC2E5" w:themeColor="accent1" w:themeTint="99"/>
       </w:tblBorders>
+      <w:tblCellMar>
+        <w:top w:w="0" w:type="dxa"/>
+        <w:left w:w="108" w:type="dxa"/>
+        <w:bottom w:w="0" w:type="dxa"/>
+        <w:right w:w="108" w:type="dxa"/>
+      </w:tblCellMar>
     </w:tblPr>
     <w:tblStylePr w:type="firstRow">
       <w:rPr>
@@ -4877,12 +4922,19 @@
     <w:tblPr>
       <w:tblStyleRowBandSize w:val="1"/>
       <w:tblStyleColBandSize w:val="1"/>
+      <w:tblInd w:w="0" w:type="dxa"/>
       <w:tblBorders>
         <w:top w:val="single" w:sz="24" w:space="0" w:color="5B9BD5" w:themeColor="accent1"/>
         <w:left w:val="single" w:sz="24" w:space="0" w:color="5B9BD5" w:themeColor="accent1"/>
         <w:bottom w:val="single" w:sz="24" w:space="0" w:color="5B9BD5" w:themeColor="accent1"/>
         <w:right w:val="single" w:sz="24" w:space="0" w:color="5B9BD5" w:themeColor="accent1"/>
       </w:tblBorders>
+      <w:tblCellMar>
+        <w:top w:w="0" w:type="dxa"/>
+        <w:left w:w="108" w:type="dxa"/>
+        <w:bottom w:w="0" w:type="dxa"/>
+        <w:right w:w="108" w:type="dxa"/>
+      </w:tblCellMar>
     </w:tblPr>
     <w:tcPr>
       <w:shd w:val="clear" w:color="auto" w:fill="5B9BD5" w:themeFill="accent1"/>
@@ -5011,12 +5063,19 @@
     <w:tblPr>
       <w:tblStyleRowBandSize w:val="1"/>
       <w:tblStyleColBandSize w:val="1"/>
+      <w:tblInd w:w="0" w:type="dxa"/>
       <w:tblBorders>
         <w:top w:val="single" w:sz="24" w:space="0" w:color="ED7D31" w:themeColor="accent2"/>
         <w:left w:val="single" w:sz="24" w:space="0" w:color="ED7D31" w:themeColor="accent2"/>
         <w:bottom w:val="single" w:sz="24" w:space="0" w:color="ED7D31" w:themeColor="accent2"/>
         <w:right w:val="single" w:sz="24" w:space="0" w:color="ED7D31" w:themeColor="accent2"/>
       </w:tblBorders>
+      <w:tblCellMar>
+        <w:top w:w="0" w:type="dxa"/>
+        <w:left w:w="108" w:type="dxa"/>
+        <w:bottom w:w="0" w:type="dxa"/>
+        <w:right w:w="108" w:type="dxa"/>
+      </w:tblCellMar>
     </w:tblPr>
     <w:tcPr>
       <w:shd w:val="clear" w:color="auto" w:fill="ED7D31" w:themeFill="accent2"/>
@@ -5145,12 +5204,19 @@
     <w:tblPr>
       <w:tblStyleRowBandSize w:val="1"/>
       <w:tblStyleColBandSize w:val="1"/>
+      <w:tblInd w:w="0" w:type="dxa"/>
       <w:tblBorders>
         <w:top w:val="single" w:sz="24" w:space="0" w:color="A5A5A5" w:themeColor="accent3"/>
         <w:left w:val="single" w:sz="24" w:space="0" w:color="A5A5A5" w:themeColor="accent3"/>
         <w:bottom w:val="single" w:sz="24" w:space="0" w:color="A5A5A5" w:themeColor="accent3"/>
         <w:right w:val="single" w:sz="24" w:space="0" w:color="A5A5A5" w:themeColor="accent3"/>
       </w:tblBorders>
+      <w:tblCellMar>
+        <w:top w:w="0" w:type="dxa"/>
+        <w:left w:w="108" w:type="dxa"/>
+        <w:bottom w:w="0" w:type="dxa"/>
+        <w:right w:w="108" w:type="dxa"/>
+      </w:tblCellMar>
     </w:tblPr>
     <w:tcPr>
       <w:shd w:val="clear" w:color="auto" w:fill="A5A5A5" w:themeFill="accent3"/>
@@ -5279,6 +5345,13 @@
     <w:tblPr>
       <w:tblStyleRowBandSize w:val="1"/>
       <w:tblStyleColBandSize w:val="1"/>
+      <w:tblInd w:w="0" w:type="dxa"/>
+      <w:tblCellMar>
+        <w:top w:w="0" w:type="dxa"/>
+        <w:left w:w="108" w:type="dxa"/>
+        <w:bottom w:w="0" w:type="dxa"/>
+        <w:right w:w="108" w:type="dxa"/>
+      </w:tblCellMar>
     </w:tblPr>
     <w:tblStylePr w:type="firstRow">
       <w:rPr>

</xml_diff>